<commit_message>
add employers and tutors information (first draft)
</commit_message>
<xml_diff>
--- a/_book/placement-handbook.docx
+++ b/_book/placement-handbook.docx
@@ -69,12 +69,6 @@
       <w:r>
         <w:t xml:space="preserve">Manchester</w:t>
       </w:r>
-      <w:r>
-        <w:t xml:space="preserve"> </w:t>
-      </w:r>
-      <w:r>
-        <w:t xml:space="preserve">2025/6</w:t>
-      </w:r>
     </w:p>
     <w:p>
       <w:pPr>
@@ -161,7 +155,7 @@
         <w:t xml:space="preserve"> </w:t>
       </w:r>
       <w:r>
-        <w:t xml:space="preserve">08</w:t>
+        <w:t xml:space="preserve">09</w:t>
       </w:r>
       <w:r>
         <w:t xml:space="preserve"> </w:t>
@@ -298,7 +292,7 @@
         <w:t xml:space="preserve"> </w:t>
       </w:r>
       <w:r>
-        <w:t xml:space="preserve">9</w:t>
+        <w:t xml:space="preserve">11</w:t>
       </w:r>
     </w:p>
     <w:p>
@@ -310,7 +304,7 @@
           <wp:inline>
             <wp:extent cx="4800600" cy="2392051"/>
             <wp:effectExtent b="0" l="0" r="0" t="0"/>
-            <wp:docPr descr="Figure 0.1: Duncan Hull (employability lead for Computer Science) and David Petrescu (Industrial Experience tutor)" title="" id="23" name="Picture"/>
+            <wp:docPr descr="Figure 0.1: Duncan Hull (left) employability lead for the Department of Computer Science and David Petrescu, Industrial Experience tutor, year tutor for your placement year." title="" id="23" name="Picture"/>
             <a:graphic>
               <a:graphicData uri="http://schemas.openxmlformats.org/drawingml/2006/picture">
                 <pic:pic>
@@ -355,7 +349,7 @@
       <w:bookmarkStart w:id="25" w:name="fig:team-fig"/>
       <w:bookmarkEnd w:id="25"/>
       <w:r>
-        <w:t xml:space="preserve">Figure 0.1: Duncan Hull (employability lead for Computer Science) and David Petrescu (Industrial Experience tutor)</w:t>
+        <w:t xml:space="preserve">Figure 0.1: Duncan Hull (left) employability lead for the Department of Computer Science and David Petrescu, Industrial Experience tutor, year tutor for your placement year.</w:t>
       </w:r>
     </w:p>
     <w:bookmarkEnd w:id="26"/>
@@ -529,7 +523,7 @@
     </w:p>
     <w:bookmarkEnd w:id="29"/>
     <w:bookmarkEnd w:id="30"/>
-    <w:bookmarkStart w:id="33" w:name="intro"/>
+    <w:bookmarkStart w:id="35" w:name="intro"/>
     <w:p>
       <w:pPr>
         <w:pStyle w:val="Heading1"/>
@@ -544,7 +538,7 @@
         <w:tab/>
       </w:r>
       <w:r>
-        <w:t xml:space="preserve">Introduction</w:t>
+        <w:t xml:space="preserve">Introduction to IE</w:t>
       </w:r>
     </w:p>
     <w:p>
@@ -552,7 +546,33 @@
         <w:pStyle w:val="FirstParagraph"/>
       </w:pPr>
       <w:r>
-        <w:t xml:space="preserve">Studying engineering at the University of Manchester helps students to gain technical skills and knowlege in lectures, laboratories, and during projects both in individual and team-based roles. With this engineering knowledge students will be able to solve problems, develop new ideas, and design innovative solutions to solve a wide spectrum of engineering and social problems.</w:t>
+        <w:t xml:space="preserve">Studying engineering at the University of Manchester helps students to gain technical skills and knowlege in lectures, laboratories and projects both in individual and team-based roles. With this engineering knowledge students will be able to solve problems, develop new ideas, and design innovative solutions to solve a wide range of engineering and social problems. A year of Industrial Experience (IE) will consolidate, broaden and deepen what you are taught at University.</w:t>
+      </w:r>
+    </w:p>
+    <w:bookmarkStart w:id="31" w:name="value"/>
+    <w:p>
+      <w:pPr>
+        <w:pStyle w:val="Heading2"/>
+      </w:pPr>
+      <w:r>
+        <w:rPr>
+          <w:rStyle w:val="SectionNumber"/>
+        </w:rPr>
+        <w:t xml:space="preserve">1.1</w:t>
+      </w:r>
+      <w:r>
+        <w:tab/>
+      </w:r>
+      <w:r>
+        <w:t xml:space="preserve">The value of IE for you</w:t>
+      </w:r>
+    </w:p>
+    <w:p>
+      <w:pPr>
+        <w:pStyle w:val="FirstParagraph"/>
+      </w:pPr>
+      <w:r>
+        <w:t xml:space="preserve">While working for an employer, students gain valuable experience and can explore their career interests.</w:t>
       </w:r>
       <w:r>
         <w:t xml:space="preserve"> </w:t>
@@ -571,31 +591,11 @@
       <w:r>
         <w:t xml:space="preserve">)</w:t>
       </w:r>
-    </w:p>
-    <w:bookmarkStart w:id="31" w:name="value"/>
-    <w:p>
-      <w:pPr>
-        <w:pStyle w:val="Heading2"/>
-      </w:pPr>
-      <w:r>
-        <w:rPr>
-          <w:rStyle w:val="SectionNumber"/>
-        </w:rPr>
-        <w:t xml:space="preserve">1.1</w:t>
-      </w:r>
-      <w:r>
-        <w:tab/>
-      </w:r>
-      <w:r>
-        <w:t xml:space="preserve">The value of industrial experience for you</w:t>
-      </w:r>
-    </w:p>
-    <w:p>
-      <w:pPr>
-        <w:pStyle w:val="FirstParagraph"/>
-      </w:pPr>
-      <w:r>
-        <w:t xml:space="preserve">While working for an employer, students gain valuable experience and in many cases discover what they really like and what to focus their working life on in the long term. The</w:t>
+      <w:r>
+        <w:t xml:space="preserve"> </w:t>
+      </w:r>
+      <w:r>
+        <w:t xml:space="preserve">The</w:t>
       </w:r>
       <w:r>
         <w:t xml:space="preserve"> </w:t>
@@ -613,7 +613,7 @@
         <w:t xml:space="preserve"> </w:t>
       </w:r>
       <w:r>
-        <w:t xml:space="preserve">(wIE) scheme of our courses provides a valuable opportunity for students to obtain experience working as an early-career engineer in the real world within the period of their degree programme. There are many advantages to this, including:</w:t>
+        <w:t xml:space="preserve">(IE) scheme of our courses provides a valuable opportunity for students to obtain experience working as an early-career engineer in the real world within the period of their degree programme. There are many advantages to this, including:</w:t>
       </w:r>
     </w:p>
     <w:p>
@@ -637,7 +637,7 @@
         </w:numPr>
       </w:pPr>
       <w:r>
-        <w:t xml:space="preserve">The responsibilities associated with industrial employment.</w:t>
+        <w:t xml:space="preserve">The responsibilities associated with industrial employment</w:t>
       </w:r>
     </w:p>
     <w:p>
@@ -685,7 +685,7 @@
         </w:numPr>
       </w:pPr>
       <w:r>
-        <w:t xml:space="preserve">The increased likelihood of job offers after graduation.</w:t>
+        <w:t xml:space="preserve">The increased likelihood of job offers after graduation, many students receive return offers from their placement providers</w:t>
       </w:r>
     </w:p>
     <w:p>
@@ -716,7 +716,7 @@
         <w:tab/>
       </w:r>
       <w:r>
-        <w:t xml:space="preserve">The value of industrial experience for your employer</w:t>
+        <w:t xml:space="preserve">The value of IE for your employer</w:t>
       </w:r>
     </w:p>
     <w:p>
@@ -799,17 +799,141 @@
         <w:t xml:space="preserve">Employers with a long-term commitment to the placement of students will have access to future potential recruits by maintaining contact with the Department through the wIE team.</w:t>
       </w:r>
     </w:p>
+    <w:bookmarkEnd w:id="32"/>
+    <w:bookmarkStart w:id="34" w:name="uvalue"/>
+    <w:p>
+      <w:pPr>
+        <w:pStyle w:val="Heading2"/>
+      </w:pPr>
+      <w:r>
+        <w:rPr>
+          <w:rStyle w:val="SectionNumber"/>
+        </w:rPr>
+        <w:t xml:space="preserve">1.3</w:t>
+      </w:r>
+      <w:r>
+        <w:tab/>
+      </w:r>
+      <w:r>
+        <w:t xml:space="preserve">The value of IE to the University</w:t>
+      </w:r>
+    </w:p>
     <w:p>
       <w:pPr>
         <w:pStyle w:val="FirstParagraph"/>
       </w:pPr>
       <w:r>
-        <w:t xml:space="preserve">We hope that you enjoy and make the most of your placement year in industry and wish you the best of luck!</w:t>
-      </w:r>
-    </w:p>
-    <w:bookmarkEnd w:id="32"/>
-    <w:bookmarkEnd w:id="33"/>
-    <w:bookmarkStart w:id="46" w:name="aims-and-intended-learning-outcomes"/>
+        <w:t xml:space="preserve">The are many advantages to the University of you doing a placement year</w:t>
+      </w:r>
+    </w:p>
+    <w:p>
+      <w:pPr>
+        <w:pStyle w:val="Compact"/>
+        <w:numPr>
+          <w:ilvl w:val="0"/>
+          <w:numId w:val="1005"/>
+        </w:numPr>
+      </w:pPr>
+      <w:r>
+        <w:t xml:space="preserve">The Unversity produces better graduates because students learn skills and gain knowledge that are difficult to teach in an academic environment</w:t>
+      </w:r>
+    </w:p>
+    <w:p>
+      <w:pPr>
+        <w:pStyle w:val="Compact"/>
+        <w:numPr>
+          <w:ilvl w:val="0"/>
+          <w:numId w:val="1005"/>
+        </w:numPr>
+      </w:pPr>
+      <w:r>
+        <w:t xml:space="preserve">Graduates from the University with placements get paid more, get better jobs and progress more quickly in their chosen careers. We know this from many different sources such as the annual</w:t>
+      </w:r>
+      <w:r>
+        <w:t xml:space="preserve"> </w:t>
+      </w:r>
+      <w:hyperlink r:id="rId33">
+        <w:r>
+          <w:rPr>
+            <w:rStyle w:val="Hyperlink"/>
+          </w:rPr>
+          <w:t xml:space="preserve">graduateoutcomes.ac.uk</w:t>
+        </w:r>
+      </w:hyperlink>
+      <w:r>
+        <w:t xml:space="preserve"> </w:t>
+      </w:r>
+      <w:r>
+        <w:t xml:space="preserve">survey</w:t>
+      </w:r>
+    </w:p>
+    <w:p>
+      <w:pPr>
+        <w:pStyle w:val="Compact"/>
+        <w:numPr>
+          <w:ilvl w:val="0"/>
+          <w:numId w:val="1005"/>
+        </w:numPr>
+      </w:pPr>
+      <w:r>
+        <w:t xml:space="preserve">Students returning from placements tend to do much better final year (honours) projects and perform better in exams and coursework</w:t>
+      </w:r>
+    </w:p>
+    <w:p>
+      <w:pPr>
+        <w:pStyle w:val="FirstParagraph"/>
+      </w:pPr>
+      <w:r>
+        <w:t xml:space="preserve">So placements are a win-win-win situation</w:t>
+      </w:r>
+    </w:p>
+    <w:p>
+      <w:pPr>
+        <w:pStyle w:val="Compact"/>
+        <w:numPr>
+          <w:ilvl w:val="0"/>
+          <w:numId w:val="1006"/>
+        </w:numPr>
+      </w:pPr>
+      <w:r>
+        <w:t xml:space="preserve">they are a win for your employer</w:t>
+      </w:r>
+    </w:p>
+    <w:p>
+      <w:pPr>
+        <w:pStyle w:val="Compact"/>
+        <w:numPr>
+          <w:ilvl w:val="0"/>
+          <w:numId w:val="1006"/>
+        </w:numPr>
+      </w:pPr>
+      <w:r>
+        <w:t xml:space="preserve">they are a win for the University</w:t>
+      </w:r>
+    </w:p>
+    <w:p>
+      <w:pPr>
+        <w:pStyle w:val="Compact"/>
+        <w:numPr>
+          <w:ilvl w:val="0"/>
+          <w:numId w:val="1006"/>
+        </w:numPr>
+      </w:pPr>
+      <w:r>
+        <w:t xml:space="preserve">the are a win for you</w:t>
+      </w:r>
+    </w:p>
+    <w:p>
+      <w:pPr>
+        <w:pStyle w:val="FirstParagraph"/>
+      </w:pPr>
+      <w:r>
+        <w:t xml:space="preserve">So, we hope that you enjoy and make the most of your placement year in industry and wish you the best of luck!</w:t>
+      </w:r>
+    </w:p>
+    <w:bookmarkEnd w:id="34"/>
+    <w:bookmarkEnd w:id="35"/>
+    <w:bookmarkStart w:id="47" w:name="aims"/>
     <w:p>
       <w:pPr>
         <w:pStyle w:val="Heading1"/>
@@ -824,7 +948,7 @@
         <w:tab/>
       </w:r>
       <w:r>
-        <w:t xml:space="preserve">Aims and Intended Learning Outcomes</w:t>
+        <w:t xml:space="preserve">Aims of Industrial Experience</w:t>
       </w:r>
     </w:p>
     <w:p>
@@ -840,7 +964,7 @@
         <w:pStyle w:val="Compact"/>
         <w:numPr>
           <w:ilvl w:val="0"/>
-          <w:numId w:val="1005"/>
+          <w:numId w:val="1007"/>
         </w:numPr>
       </w:pPr>
       <w:r>
@@ -852,7 +976,7 @@
         <w:pStyle w:val="Compact"/>
         <w:numPr>
           <w:ilvl w:val="0"/>
-          <w:numId w:val="1005"/>
+          <w:numId w:val="1007"/>
         </w:numPr>
       </w:pPr>
       <w:r>
@@ -864,7 +988,7 @@
         <w:pStyle w:val="Compact"/>
         <w:numPr>
           <w:ilvl w:val="0"/>
-          <w:numId w:val="1005"/>
+          <w:numId w:val="1007"/>
         </w:numPr>
       </w:pPr>
       <w:r>
@@ -876,7 +1000,7 @@
         <w:pStyle w:val="Compact"/>
         <w:numPr>
           <w:ilvl w:val="0"/>
-          <w:numId w:val="1005"/>
+          <w:numId w:val="1007"/>
         </w:numPr>
       </w:pPr>
       <w:r>
@@ -888,7 +1012,7 @@
         <w:pStyle w:val="Compact"/>
         <w:numPr>
           <w:ilvl w:val="0"/>
-          <w:numId w:val="1005"/>
+          <w:numId w:val="1007"/>
         </w:numPr>
       </w:pPr>
       <w:r>
@@ -903,7 +1027,7 @@
         <w:t xml:space="preserve">Some of this will involve developing softer skills, digital skills and knowledge beyond your University curriculum, some of which are described below.</w:t>
       </w:r>
     </w:p>
-    <w:bookmarkStart w:id="35" w:name="soft"/>
+    <w:bookmarkStart w:id="42" w:name="soft"/>
     <w:p>
       <w:pPr>
         <w:pStyle w:val="Heading2"/>
@@ -926,165 +1050,7 @@
         <w:pStyle w:val="FirstParagraph"/>
       </w:pPr>
       <w:r>
-        <w:t xml:space="preserve">Engineering education tends to focus on technical skills and knowledge, while these are important, they are not everything that you’ll need to succeeed as a a professional. You may have done some group work during your undergraduate study, but most of the assessment at University (and school) is based on your individual performance such as:</w:t>
-      </w:r>
-    </w:p>
-    <w:p>
-      <w:pPr>
-        <w:pStyle w:val="Compact"/>
-        <w:numPr>
-          <w:ilvl w:val="0"/>
-          <w:numId w:val="1006"/>
-        </w:numPr>
-      </w:pPr>
-      <w:r>
-        <w:t xml:space="preserve">Exam performance: exams try to measure your skills and knowledge as an individual</w:t>
-      </w:r>
-    </w:p>
-    <w:p>
-      <w:pPr>
-        <w:pStyle w:val="Compact"/>
-        <w:numPr>
-          <w:ilvl w:val="0"/>
-          <w:numId w:val="1006"/>
-        </w:numPr>
-      </w:pPr>
-      <w:r>
-        <w:t xml:space="preserve">Coursework: most coursework tend to be solo projects, that you do on your own</w:t>
-      </w:r>
-    </w:p>
-    <w:p>
-      <w:pPr>
-        <w:pStyle w:val="FirstParagraph"/>
-      </w:pPr>
-      <w:r>
-        <w:t xml:space="preserve">The workplace is different. You will probably spend more time collaborating with more diverse teams of people. This means that professional skills, sometimes called</w:t>
-      </w:r>
-      <w:r>
-        <w:t xml:space="preserve"> </w:t>
-      </w:r>
-      <w:hyperlink r:id="rId34">
-        <w:r>
-          <w:rPr>
-            <w:rStyle w:val="Hyperlink"/>
-          </w:rPr>
-          <w:t xml:space="preserve">soft skills</w:t>
-        </w:r>
-      </w:hyperlink>
-      <w:r>
-        <w:t xml:space="preserve"> </w:t>
-      </w:r>
-      <w:r>
-        <w:t xml:space="preserve">(</w:t>
-      </w:r>
-      <w:hyperlink w:anchor="ref-soft">
-        <w:r>
-          <w:rPr>
-            <w:rStyle w:val="Hyperlink"/>
-          </w:rPr>
-          <w:t xml:space="preserve">Advisor 2025</w:t>
-        </w:r>
-      </w:hyperlink>
-      <w:r>
-        <w:t xml:space="preserve">)</w:t>
-      </w:r>
-      <w:r>
-        <w:t xml:space="preserve">, are important such as:</w:t>
-      </w:r>
-    </w:p>
-    <w:p>
-      <w:pPr>
-        <w:pStyle w:val="Compact"/>
-        <w:numPr>
-          <w:ilvl w:val="0"/>
-          <w:numId w:val="1007"/>
-        </w:numPr>
-      </w:pPr>
-      <w:r>
-        <w:t xml:space="preserve">Teamwork</w:t>
-      </w:r>
-    </w:p>
-    <w:p>
-      <w:pPr>
-        <w:pStyle w:val="Compact"/>
-        <w:numPr>
-          <w:ilvl w:val="0"/>
-          <w:numId w:val="1007"/>
-        </w:numPr>
-      </w:pPr>
-      <w:r>
-        <w:t xml:space="preserve">Leadership</w:t>
-      </w:r>
-    </w:p>
-    <w:p>
-      <w:pPr>
-        <w:pStyle w:val="Compact"/>
-        <w:numPr>
-          <w:ilvl w:val="0"/>
-          <w:numId w:val="1007"/>
-        </w:numPr>
-      </w:pPr>
-      <w:r>
-        <w:t xml:space="preserve">Adaptability</w:t>
-      </w:r>
-    </w:p>
-    <w:p>
-      <w:pPr>
-        <w:pStyle w:val="Compact"/>
-        <w:numPr>
-          <w:ilvl w:val="0"/>
-          <w:numId w:val="1007"/>
-        </w:numPr>
-      </w:pPr>
-      <w:r>
-        <w:t xml:space="preserve">Negotiation</w:t>
-      </w:r>
-    </w:p>
-    <w:p>
-      <w:pPr>
-        <w:pStyle w:val="Compact"/>
-        <w:numPr>
-          <w:ilvl w:val="0"/>
-          <w:numId w:val="1007"/>
-        </w:numPr>
-      </w:pPr>
-      <w:r>
-        <w:t xml:space="preserve">Communication: reading, writing, speaking and listening</w:t>
-      </w:r>
-    </w:p>
-    <w:p>
-      <w:pPr>
-        <w:pStyle w:val="FirstParagraph"/>
-      </w:pPr>
-      <w:r>
-        <w:t xml:space="preserve">Your placement is an opportunity to develop these professional skills, while also deepening and broadening your technical knowledge.</w:t>
-      </w:r>
-    </w:p>
-    <w:bookmarkEnd w:id="35"/>
-    <w:bookmarkStart w:id="41" w:name="Audit"/>
-    <w:p>
-      <w:pPr>
-        <w:pStyle w:val="Heading2"/>
-      </w:pPr>
-      <w:r>
-        <w:rPr>
-          <w:rStyle w:val="SectionNumber"/>
-        </w:rPr>
-        <w:t xml:space="preserve">2.2</w:t>
-      </w:r>
-      <w:r>
-        <w:tab/>
-      </w:r>
-      <w:r>
-        <w:t xml:space="preserve">Audit your skills</w:t>
-      </w:r>
-    </w:p>
-    <w:p>
-      <w:pPr>
-        <w:pStyle w:val="FirstParagraph"/>
-      </w:pPr>
-      <w:r>
-        <w:t xml:space="preserve">We require students to audit their skills at the beginning and end of their placements. Your employer will probably ask you to do something similar during your regular meetings with your manager.</w:t>
+        <w:t xml:space="preserve">Engineering education tends to focus on technical skills and knowledge, while these are important, they are not everything that you’ll need to succeeed as a professional.</w:t>
       </w:r>
     </w:p>
     <w:p>
@@ -1096,7 +1062,7 @@
           <wp:inline>
             <wp:extent cx="5334000" cy="3000375"/>
             <wp:effectExtent b="0" l="0" r="0" t="0"/>
-            <wp:docPr descr="Figure 2.1: Completing a skills audit will help you develop your self-awareness and better articulate what you have to offer to prospective employers, find out more at bit.ly/manchester-skills-audit" title="" id="37" name="Picture"/>
+            <wp:docPr descr="Figure 2.1: Completing a skills audit will help you develop your self-awareness and better articulate what you have to offer to prospective employers, find out more at www.careers.manchester.ac.uk/options/skills/myskills [@]" title="" id="37" name="Picture"/>
             <a:graphic>
               <a:graphicData uri="http://schemas.openxmlformats.org/drawingml/2006/picture">
                 <pic:pic>
@@ -1151,12 +1117,157 @@
           <w:rPr>
             <w:rStyle w:val="Hyperlink"/>
           </w:rPr>
-          <w:t xml:space="preserve">bit.ly/manchester-skills-audit</w:t>
-        </w:r>
-      </w:hyperlink>
-    </w:p>
-    <w:bookmarkEnd w:id="41"/>
-    <w:bookmarkStart w:id="44" w:name="digital"/>
+          <w:t xml:space="preserve">www.careers.manchester.ac.uk/options/skills/myskills</w:t>
+        </w:r>
+      </w:hyperlink>
+      <w:r>
+        <w:t xml:space="preserve"> </w:t>
+      </w:r>
+      <w:r>
+        <w:t xml:space="preserve">[@]</w:t>
+      </w:r>
+    </w:p>
+    <w:p>
+      <w:pPr>
+        <w:pStyle w:val="BodyText"/>
+      </w:pPr>
+      <w:r>
+        <w:t xml:space="preserve">You may have done some group work during your undergraduate study, but most of the assessment at University (and school) is based on your individual performance such as:</w:t>
+      </w:r>
+    </w:p>
+    <w:p>
+      <w:pPr>
+        <w:pStyle w:val="Compact"/>
+        <w:numPr>
+          <w:ilvl w:val="0"/>
+          <w:numId w:val="1008"/>
+        </w:numPr>
+      </w:pPr>
+      <w:r>
+        <w:t xml:space="preserve">Exam performance: exams try to measure your skills and knowledge as an individual, collaboration (as in plagiarism) is punished</w:t>
+      </w:r>
+    </w:p>
+    <w:p>
+      <w:pPr>
+        <w:pStyle w:val="Compact"/>
+        <w:numPr>
+          <w:ilvl w:val="0"/>
+          <w:numId w:val="1008"/>
+        </w:numPr>
+      </w:pPr>
+      <w:r>
+        <w:t xml:space="preserve">Coursework submission: most coursework tends to be solo projects, that you do on your own, collaboration (as in plagiarism) is punished</w:t>
+      </w:r>
+    </w:p>
+    <w:p>
+      <w:pPr>
+        <w:pStyle w:val="FirstParagraph"/>
+      </w:pPr>
+      <w:r>
+        <w:t xml:space="preserve">The workplace is different. You will probably spend more time collaborating with more diverse teams of people. This means that professional skills, sometimes called</w:t>
+      </w:r>
+      <w:r>
+        <w:t xml:space="preserve"> </w:t>
+      </w:r>
+      <w:hyperlink r:id="rId41">
+        <w:r>
+          <w:rPr>
+            <w:rStyle w:val="Hyperlink"/>
+          </w:rPr>
+          <w:t xml:space="preserve">soft skills</w:t>
+        </w:r>
+      </w:hyperlink>
+      <w:r>
+        <w:t xml:space="preserve"> </w:t>
+      </w:r>
+      <w:r>
+        <w:t xml:space="preserve">(</w:t>
+      </w:r>
+      <w:hyperlink w:anchor="ref-soft">
+        <w:r>
+          <w:rPr>
+            <w:rStyle w:val="Hyperlink"/>
+          </w:rPr>
+          <w:t xml:space="preserve">Advisor 2025</w:t>
+        </w:r>
+      </w:hyperlink>
+      <w:r>
+        <w:t xml:space="preserve">)</w:t>
+      </w:r>
+      <w:r>
+        <w:t xml:space="preserve">, are important such as:</w:t>
+      </w:r>
+    </w:p>
+    <w:p>
+      <w:pPr>
+        <w:pStyle w:val="Compact"/>
+        <w:numPr>
+          <w:ilvl w:val="0"/>
+          <w:numId w:val="1009"/>
+        </w:numPr>
+      </w:pPr>
+      <w:r>
+        <w:t xml:space="preserve">Teamwork</w:t>
+      </w:r>
+    </w:p>
+    <w:p>
+      <w:pPr>
+        <w:pStyle w:val="Compact"/>
+        <w:numPr>
+          <w:ilvl w:val="0"/>
+          <w:numId w:val="1009"/>
+        </w:numPr>
+      </w:pPr>
+      <w:r>
+        <w:t xml:space="preserve">Leadership</w:t>
+      </w:r>
+    </w:p>
+    <w:p>
+      <w:pPr>
+        <w:pStyle w:val="Compact"/>
+        <w:numPr>
+          <w:ilvl w:val="0"/>
+          <w:numId w:val="1009"/>
+        </w:numPr>
+      </w:pPr>
+      <w:r>
+        <w:t xml:space="preserve">Adaptability</w:t>
+      </w:r>
+    </w:p>
+    <w:p>
+      <w:pPr>
+        <w:pStyle w:val="Compact"/>
+        <w:numPr>
+          <w:ilvl w:val="0"/>
+          <w:numId w:val="1009"/>
+        </w:numPr>
+      </w:pPr>
+      <w:r>
+        <w:t xml:space="preserve">Negotiation</w:t>
+      </w:r>
+    </w:p>
+    <w:p>
+      <w:pPr>
+        <w:pStyle w:val="Compact"/>
+        <w:numPr>
+          <w:ilvl w:val="0"/>
+          <w:numId w:val="1009"/>
+        </w:numPr>
+      </w:pPr>
+      <w:r>
+        <w:t xml:space="preserve">Communication: reading, writing, speaking and listening</w:t>
+      </w:r>
+    </w:p>
+    <w:p>
+      <w:pPr>
+        <w:pStyle w:val="FirstParagraph"/>
+      </w:pPr>
+      <w:r>
+        <w:t xml:space="preserve">Your placement is an opportunity to develop these professional skills, while also deepening and broadening your technical knowledge.</w:t>
+      </w:r>
+    </w:p>
+    <w:bookmarkEnd w:id="42"/>
+    <w:bookmarkStart w:id="43" w:name="Audit"/>
     <w:p>
       <w:pPr>
         <w:pStyle w:val="Heading2"/>
@@ -1165,6 +1276,33 @@
         <w:rPr>
           <w:rStyle w:val="SectionNumber"/>
         </w:rPr>
+        <w:t xml:space="preserve">2.2</w:t>
+      </w:r>
+      <w:r>
+        <w:tab/>
+      </w:r>
+      <w:r>
+        <w:t xml:space="preserve">Audit your skills</w:t>
+      </w:r>
+    </w:p>
+    <w:p>
+      <w:pPr>
+        <w:pStyle w:val="FirstParagraph"/>
+      </w:pPr>
+      <w:r>
+        <w:t xml:space="preserve">We require students to audit their skills at the beginning and end of their placements. Your employer will probably ask you to do something similar during your regular meetings with your manager.</w:t>
+      </w:r>
+    </w:p>
+    <w:bookmarkEnd w:id="43"/>
+    <w:bookmarkStart w:id="45" w:name="digital"/>
+    <w:p>
+      <w:pPr>
+        <w:pStyle w:val="Heading2"/>
+      </w:pPr>
+      <w:r>
+        <w:rPr>
+          <w:rStyle w:val="SectionNumber"/>
+        </w:rPr>
         <w:t xml:space="preserve">2.3</w:t>
       </w:r>
       <w:r>
@@ -1213,7 +1351,7 @@
         <w:pStyle w:val="Compact"/>
         <w:numPr>
           <w:ilvl w:val="0"/>
-          <w:numId w:val="1008"/>
+          <w:numId w:val="1010"/>
         </w:numPr>
       </w:pPr>
       <w:r>
@@ -1222,7 +1360,7 @@
       <w:r>
         <w:t xml:space="preserve"> </w:t>
       </w:r>
-      <w:hyperlink r:id="rId42">
+      <w:hyperlink r:id="rId44">
         <w:r>
           <w:rPr>
             <w:rStyle w:val="Hyperlink"/>
@@ -1236,7 +1374,7 @@
         <w:pStyle w:val="Compact"/>
         <w:numPr>
           <w:ilvl w:val="0"/>
-          <w:numId w:val="1008"/>
+          <w:numId w:val="1010"/>
         </w:numPr>
       </w:pPr>
       <w:r>
@@ -1245,14 +1383,31 @@
       <w:r>
         <w:t xml:space="preserve"> </w:t>
       </w:r>
-      <w:hyperlink r:id="rId43">
-        <w:r>
-          <w:rPr>
-            <w:rStyle w:val="Hyperlink"/>
-          </w:rPr>
-          <w:t xml:space="preserve">careers.manchester.ac.uk/findjobs/skills/myskills</w:t>
-        </w:r>
-      </w:hyperlink>
+      <w:hyperlink r:id="rId40">
+        <w:r>
+          <w:rPr>
+            <w:rStyle w:val="Hyperlink"/>
+          </w:rPr>
+          <w:t xml:space="preserve">www.careers.manchester.ac.uk/options/skills/myskills/</w:t>
+        </w:r>
+      </w:hyperlink>
+      <w:r>
+        <w:t xml:space="preserve"> </w:t>
+      </w:r>
+      <w:r>
+        <w:t xml:space="preserve">(</w:t>
+      </w:r>
+      <w:hyperlink w:anchor="ref-audit">
+        <w:r>
+          <w:rPr>
+            <w:rStyle w:val="Hyperlink"/>
+          </w:rPr>
+          <w:t xml:space="preserve">Service 2025b</w:t>
+        </w:r>
+      </w:hyperlink>
+      <w:r>
+        <w:t xml:space="preserve">)</w:t>
+      </w:r>
     </w:p>
     <w:p>
       <w:pPr>
@@ -1275,7 +1430,7 @@
         <w:pStyle w:val="Compact"/>
         <w:numPr>
           <w:ilvl w:val="0"/>
-          <w:numId w:val="1009"/>
+          <w:numId w:val="1011"/>
         </w:numPr>
       </w:pPr>
       <w:r>
@@ -1299,7 +1454,7 @@
         <w:pStyle w:val="Compact"/>
         <w:numPr>
           <w:ilvl w:val="0"/>
-          <w:numId w:val="1009"/>
+          <w:numId w:val="1011"/>
         </w:numPr>
       </w:pPr>
       <w:r>
@@ -1318,8 +1473,8 @@
         <w:t xml:space="preserve">question set, which also has its own resource bank</w:t>
       </w:r>
     </w:p>
-    <w:bookmarkEnd w:id="44"/>
-    <w:bookmarkStart w:id="45" w:name="recording-your-development"/>
+    <w:bookmarkEnd w:id="45"/>
+    <w:bookmarkStart w:id="46" w:name="recording-your-development"/>
     <w:p>
       <w:pPr>
         <w:pStyle w:val="Heading2"/>
@@ -1362,9 +1517,9 @@
         <w:t xml:space="preserve">)</w:t>
       </w:r>
     </w:p>
-    <w:bookmarkEnd w:id="45"/>
     <w:bookmarkEnd w:id="46"/>
-    <w:bookmarkStart w:id="61" w:name="requirements"/>
+    <w:bookmarkEnd w:id="47"/>
+    <w:bookmarkStart w:id="62" w:name="requirements"/>
     <w:p>
       <w:pPr>
         <w:pStyle w:val="Heading1"/>
@@ -1390,7 +1545,7 @@
         <w:t xml:space="preserve">There are several requirements for industrial experience.</w:t>
       </w:r>
     </w:p>
-    <w:bookmarkStart w:id="49" w:name="basic"/>
+    <w:bookmarkStart w:id="50" w:name="basic"/>
     <w:p>
       <w:pPr>
         <w:pStyle w:val="Heading2"/>
@@ -1421,7 +1576,7 @@
         <w:pStyle w:val="Compact"/>
         <w:numPr>
           <w:ilvl w:val="0"/>
-          <w:numId w:val="1010"/>
+          <w:numId w:val="1012"/>
         </w:numPr>
       </w:pPr>
       <w:r>
@@ -1430,7 +1585,7 @@
       <w:r>
         <w:t xml:space="preserve"> </w:t>
       </w:r>
-      <w:hyperlink r:id="rId47">
+      <w:hyperlink r:id="rId48">
         <w:r>
           <w:rPr>
             <w:rStyle w:val="Hyperlink"/>
@@ -1444,7 +1599,7 @@
         <w:pStyle w:val="Compact"/>
         <w:numPr>
           <w:ilvl w:val="0"/>
-          <w:numId w:val="1010"/>
+          <w:numId w:val="1012"/>
         </w:numPr>
       </w:pPr>
       <w:r>
@@ -1453,7 +1608,7 @@
       <w:r>
         <w:t xml:space="preserve"> </w:t>
       </w:r>
-      <w:hyperlink r:id="rId48">
+      <w:hyperlink r:id="rId49">
         <w:r>
           <w:rPr>
             <w:rStyle w:val="Hyperlink"/>
@@ -1467,7 +1622,7 @@
         <w:pStyle w:val="Compact"/>
         <w:numPr>
           <w:ilvl w:val="0"/>
-          <w:numId w:val="1010"/>
+          <w:numId w:val="1012"/>
         </w:numPr>
       </w:pPr>
       <w:r>
@@ -1479,15 +1634,15 @@
         <w:pStyle w:val="Compact"/>
         <w:numPr>
           <w:ilvl w:val="0"/>
-          <w:numId w:val="1010"/>
+          <w:numId w:val="1012"/>
         </w:numPr>
       </w:pPr>
       <w:r>
         <w:t xml:space="preserve">You accept the job offer from the employer and sign a contract of employment</w:t>
       </w:r>
     </w:p>
-    <w:bookmarkEnd w:id="49"/>
-    <w:bookmarkStart w:id="52" w:name="finding"/>
+    <w:bookmarkEnd w:id="50"/>
+    <w:bookmarkStart w:id="53" w:name="finding"/>
     <w:p>
       <w:pPr>
         <w:pStyle w:val="Heading2"/>
@@ -1518,7 +1673,7 @@
         <w:pStyle w:val="Compact"/>
         <w:numPr>
           <w:ilvl w:val="0"/>
-          <w:numId w:val="1011"/>
+          <w:numId w:val="1013"/>
         </w:numPr>
       </w:pPr>
       <w:r>
@@ -1527,7 +1682,7 @@
       <w:r>
         <w:t xml:space="preserve"> </w:t>
       </w:r>
-      <w:hyperlink r:id="rId50">
+      <w:hyperlink r:id="rId51">
         <w:r>
           <w:rPr>
             <w:rStyle w:val="Hyperlink"/>
@@ -1558,7 +1713,7 @@
         <w:pStyle w:val="Compact"/>
         <w:numPr>
           <w:ilvl w:val="0"/>
-          <w:numId w:val="1011"/>
+          <w:numId w:val="1013"/>
         </w:numPr>
       </w:pPr>
       <w:r>
@@ -1567,7 +1722,7 @@
       <w:r>
         <w:t xml:space="preserve"> </w:t>
       </w:r>
-      <w:hyperlink r:id="rId51">
+      <w:hyperlink r:id="rId52">
         <w:r>
           <w:rPr>
             <w:rStyle w:val="Hyperlink"/>
@@ -1604,7 +1759,7 @@
         <w:pStyle w:val="Compact"/>
         <w:numPr>
           <w:ilvl w:val="0"/>
-          <w:numId w:val="1011"/>
+          <w:numId w:val="1013"/>
         </w:numPr>
       </w:pPr>
       <w:r>
@@ -1616,15 +1771,15 @@
         <w:pStyle w:val="Compact"/>
         <w:numPr>
           <w:ilvl w:val="0"/>
-          <w:numId w:val="1011"/>
+          <w:numId w:val="1013"/>
         </w:numPr>
       </w:pPr>
       <w:r>
         <w:t xml:space="preserve">If you are made job offers that you’d like to accept you need tell us about it, BEFORE you sign any formal contract of employment</w:t>
       </w:r>
     </w:p>
-    <w:bookmarkEnd w:id="52"/>
-    <w:bookmarkStart w:id="53" w:name="grade-requirements"/>
+    <w:bookmarkEnd w:id="53"/>
+    <w:bookmarkStart w:id="54" w:name="grade-requirements"/>
     <w:p>
       <w:pPr>
         <w:pStyle w:val="Heading2"/>
@@ -1671,7 +1826,7 @@
         <w:pStyle w:val="Compact"/>
         <w:numPr>
           <w:ilvl w:val="0"/>
-          <w:numId w:val="1012"/>
+          <w:numId w:val="1014"/>
         </w:numPr>
       </w:pPr>
       <w:r>
@@ -1689,7 +1844,7 @@
         <w:pStyle w:val="Compact"/>
         <w:numPr>
           <w:ilvl w:val="0"/>
-          <w:numId w:val="1012"/>
+          <w:numId w:val="1014"/>
         </w:numPr>
       </w:pPr>
       <w:r>
@@ -1702,8 +1857,8 @@
         <w:t xml:space="preserve">: the ``vanilla’’ degree</w:t>
       </w:r>
     </w:p>
-    <w:bookmarkEnd w:id="53"/>
-    <w:bookmarkStart w:id="55" w:name="visa-requirements"/>
+    <w:bookmarkEnd w:id="54"/>
+    <w:bookmarkStart w:id="56" w:name="visa-requirements"/>
     <w:p>
       <w:pPr>
         <w:pStyle w:val="Heading2"/>
@@ -1734,7 +1889,7 @@
         <w:pStyle w:val="Compact"/>
         <w:numPr>
           <w:ilvl w:val="0"/>
-          <w:numId w:val="1013"/>
+          <w:numId w:val="1015"/>
         </w:numPr>
       </w:pPr>
       <w:r>
@@ -1753,7 +1908,7 @@
       <w:r>
         <w:t xml:space="preserve"> </w:t>
       </w:r>
-      <w:hyperlink r:id="rId54">
+      <w:hyperlink r:id="rId55">
         <w:r>
           <w:rPr>
             <w:rStyle w:val="Hyperlink"/>
@@ -1779,8 +1934,8 @@
         <w:t xml:space="preserve">)</w:t>
       </w:r>
     </w:p>
-    <w:bookmarkEnd w:id="55"/>
-    <w:bookmarkStart w:id="58" w:name="uk"/>
+    <w:bookmarkEnd w:id="56"/>
+    <w:bookmarkStart w:id="59" w:name="uk"/>
     <w:p>
       <w:pPr>
         <w:pStyle w:val="Heading2"/>
@@ -1840,7 +1995,7 @@
       <w:r>
         <w:t xml:space="preserve"> </w:t>
       </w:r>
-      <w:hyperlink r:id="rId56">
+      <w:hyperlink r:id="rId57">
         <w:r>
           <w:rPr>
             <w:rStyle w:val="Hyperlink"/>
@@ -1871,7 +2026,7 @@
       <w:r>
         <w:t xml:space="preserve"> </w:t>
       </w:r>
-      <w:hyperlink r:id="rId57">
+      <w:hyperlink r:id="rId58">
         <w:r>
           <w:rPr>
             <w:rStyle w:val="Hyperlink"/>
@@ -1897,8 +2052,8 @@
         <w:t xml:space="preserve">)</w:t>
       </w:r>
     </w:p>
-    <w:bookmarkEnd w:id="58"/>
-    <w:bookmarkStart w:id="59" w:name="working-outside-the-uk"/>
+    <w:bookmarkEnd w:id="59"/>
+    <w:bookmarkStart w:id="60" w:name="working-outside-the-uk"/>
     <w:p>
       <w:pPr>
         <w:pStyle w:val="Heading2"/>
@@ -1933,8 +2088,8 @@
         <w:t xml:space="preserve">.</w:t>
       </w:r>
     </w:p>
-    <w:bookmarkEnd w:id="59"/>
-    <w:bookmarkStart w:id="60" w:name="full-time-work-on-placement"/>
+    <w:bookmarkEnd w:id="60"/>
+    <w:bookmarkStart w:id="61" w:name="full-time-work-on-placement"/>
     <w:p>
       <w:pPr>
         <w:pStyle w:val="Heading2"/>
@@ -1965,7 +2120,7 @@
         <w:pStyle w:val="Compact"/>
         <w:numPr>
           <w:ilvl w:val="0"/>
-          <w:numId w:val="1014"/>
+          <w:numId w:val="1016"/>
         </w:numPr>
       </w:pPr>
       <w:r>
@@ -1977,7 +2132,7 @@
         <w:pStyle w:val="Compact"/>
         <w:numPr>
           <w:ilvl w:val="0"/>
-          <w:numId w:val="1014"/>
+          <w:numId w:val="1016"/>
         </w:numPr>
       </w:pPr>
       <w:r>
@@ -2008,9 +2163,9 @@
         <w:t xml:space="preserve">This means you don’t need to apply for a work permit, as your Tier 4 visa entitles you to work when it is an integral part of your degree.</w:t>
       </w:r>
     </w:p>
-    <w:bookmarkEnd w:id="60"/>
     <w:bookmarkEnd w:id="61"/>
-    <w:bookmarkStart w:id="72" w:name="notuk"/>
+    <w:bookmarkEnd w:id="62"/>
+    <w:bookmarkStart w:id="74" w:name="notuk"/>
     <w:p>
       <w:pPr>
         <w:pStyle w:val="Heading1"/>
@@ -2033,7 +2188,79 @@
         <w:pStyle w:val="FirstParagraph"/>
       </w:pPr>
       <w:r>
-        <w:t xml:space="preserve">Most students do their placements in the UK, however it is possible to do placements outside the UK as well.</w:t>
+        <w:t xml:space="preserve">Some degrees at the University of Manchester allow you to</w:t>
+      </w:r>
+      <w:r>
+        <w:t xml:space="preserve"> </w:t>
+      </w:r>
+      <w:hyperlink r:id="rId63">
+        <w:r>
+          <w:rPr>
+            <w:rStyle w:val="Hyperlink"/>
+          </w:rPr>
+          <w:t xml:space="preserve">study abroad</w:t>
+        </w:r>
+      </w:hyperlink>
+      <w:r>
+        <w:t xml:space="preserve"> </w:t>
+      </w:r>
+      <w:r>
+        <w:t xml:space="preserve">for a year.</w:t>
+      </w:r>
+      <w:r>
+        <w:t xml:space="preserve"> </w:t>
+      </w:r>
+      <w:r>
+        <w:t xml:space="preserve">(</w:t>
+      </w:r>
+      <w:hyperlink w:anchor="ref-studyabroad">
+        <w:r>
+          <w:rPr>
+            <w:rStyle w:val="Hyperlink"/>
+          </w:rPr>
+          <w:t xml:space="preserve">Administrator 2025f</w:t>
+        </w:r>
+      </w:hyperlink>
+      <w:r>
+        <w:t xml:space="preserve">)</w:t>
+      </w:r>
+      <w:r>
+        <w:t xml:space="preserve"> </w:t>
+      </w:r>
+      <w:r>
+        <w:t xml:space="preserve">This is</w:t>
+      </w:r>
+      <w:r>
+        <w:t xml:space="preserve"> </w:t>
+      </w:r>
+      <w:r>
+        <w:rPr>
+          <w:b/>
+          <w:bCs/>
+        </w:rPr>
+        <w:t xml:space="preserve">not</w:t>
+      </w:r>
+      <w:r>
+        <w:t xml:space="preserve"> </w:t>
+      </w:r>
+      <w:r>
+        <w:t xml:space="preserve">currently an option for Computer Science degrees, however, you can</w:t>
+      </w:r>
+      <w:r>
+        <w:t xml:space="preserve"> </w:t>
+      </w:r>
+      <w:r>
+        <w:rPr>
+          <w:i/>
+          <w:iCs/>
+        </w:rPr>
+        <w:t xml:space="preserve">work abroad</w:t>
+      </w:r>
+      <w:r>
+        <w:t xml:space="preserve"> </w:t>
+      </w:r>
+      <w:r>
+        <w:t xml:space="preserve">for your placement year. Most students do their placements in the UK, however it is possible to do placements outside the UK as well provided you can find a suitable employer and can get (or have) the right to work in the that country.</w:t>
       </w:r>
     </w:p>
     <w:p>
@@ -2045,18 +2272,18 @@
           <wp:inline>
             <wp:extent cx="4800600" cy="4800600"/>
             <wp:effectExtent b="0" l="0" r="0" t="0"/>
-            <wp:docPr descr="Figure 4.1: It is possible to do your industrial experience year outside the UK provided you have the right to work in that country, or an employer is willing to sponsor the appropriate working visa for you. Creative Commons BY SA licensed map of Europe by Rob984 via Wikimedia Commons w.wiki/3FXK" title="" id="63" name="Picture"/>
+            <wp:docPr descr="Figure 4.1: It is possible to do your industrial experience year outside the UK provided you have the right to work in that country, or an employer is willing to sponsor the appropriate work visa for you. Creative Commons BY SA licensed map of Europe by Rob984 via Wikimedia Commons w.wiki/3FXK" title="" id="65" name="Picture"/>
             <a:graphic>
               <a:graphicData uri="http://schemas.openxmlformats.org/drawingml/2006/picture">
                 <pic:pic>
                   <pic:nvPicPr>
-                    <pic:cNvPr descr="images/outsideuk.png" id="64" name="Picture"/>
+                    <pic:cNvPr descr="images/outsideuk.png" id="66" name="Picture"/>
                     <pic:cNvPicPr>
                       <a:picLocks noChangeArrowheads="1" noChangeAspect="1"/>
                     </pic:cNvPicPr>
                   </pic:nvPicPr>
                   <pic:blipFill>
-                    <a:blip r:embed="rId62"/>
+                    <a:blip r:embed="rId64"/>
                     <a:stretch>
                       <a:fillRect/>
                     </a:stretch>
@@ -2087,15 +2314,15 @@
       <w:pPr>
         <w:pStyle w:val="ImageCaption"/>
       </w:pPr>
-      <w:bookmarkStart w:id="65" w:name="fig:notuk-fig"/>
-      <w:bookmarkEnd w:id="65"/>
-      <w:r>
-        <w:t xml:space="preserve">Figure 4.1: It is possible to do your industrial experience year outside the UK provided you have the right to work in that country, or an employer is willing to sponsor the appropriate working visa for you. Creative Commons</w:t>
-      </w:r>
-      <w:r>
-        <w:t xml:space="preserve"> </w:t>
-      </w:r>
-      <w:hyperlink r:id="rId66">
+      <w:bookmarkStart w:id="67" w:name="fig:notuk-fig"/>
+      <w:bookmarkEnd w:id="67"/>
+      <w:r>
+        <w:t xml:space="preserve">Figure 4.1: It is possible to do your industrial experience year outside the UK provided you have the right to work in that country, or an employer is willing to sponsor the appropriate work visa for you. Creative Commons</w:t>
+      </w:r>
+      <w:r>
+        <w:t xml:space="preserve"> </w:t>
+      </w:r>
+      <w:hyperlink r:id="rId68">
         <w:r>
           <w:rPr>
             <w:rStyle w:val="Hyperlink"/>
@@ -2112,7 +2339,7 @@
       <w:r>
         <w:t xml:space="preserve"> </w:t>
       </w:r>
-      <w:hyperlink r:id="rId67">
+      <w:hyperlink r:id="rId69">
         <w:r>
           <w:rPr>
             <w:rStyle w:val="Hyperlink"/>
@@ -2126,31 +2353,20 @@
         <w:pStyle w:val="BodyText"/>
       </w:pPr>
       <w:r>
-        <w:t xml:space="preserve">For example CERN is common. although YOU (and your employer) will need to sort out an appropriate visa that allows you to work in that country. For example, working the USA requires a J-1 visa - you’d need to find a sponsor. There is more information from the careers service on</w:t>
-      </w:r>
-      <w:r>
-        <w:t xml:space="preserve"> </w:t>
-      </w:r>
-      <w:hyperlink r:id="rId68">
-        <w:r>
-          <w:rPr>
-            <w:rStyle w:val="Hyperlink"/>
-          </w:rPr>
-          <w:t xml:space="preserve">Finding international jobs. Information for students looking for opportunities outside the UK</w:t>
-        </w:r>
-      </w:hyperlink>
+        <w:t xml:space="preserve">In Computer Science for example, many students do placement years at CERN in Switzerland.</w:t>
+      </w:r>
       <w:r>
         <w:t xml:space="preserve"> </w:t>
       </w:r>
       <w:r>
         <w:t xml:space="preserve">(</w:t>
       </w:r>
-      <w:hyperlink w:anchor="ref-interjobs">
-        <w:r>
-          <w:rPr>
-            <w:rStyle w:val="Hyperlink"/>
-          </w:rPr>
-          <w:t xml:space="preserve">Service 2025a</w:t>
+      <w:hyperlink w:anchor="ref-cern">
+        <w:r>
+          <w:rPr>
+            <w:rStyle w:val="Hyperlink"/>
+          </w:rPr>
+          <w:t xml:space="preserve">Engineer 2025</w:t>
         </w:r>
       </w:hyperlink>
       <w:r>
@@ -2162,145 +2378,7 @@
         <w:pStyle w:val="BodyText"/>
       </w:pPr>
       <w:r>
-        <w:t xml:space="preserve">The University requires that the employer meets certain requirements before we approve year-long placements. Approval for summer internships is only required if they are part of the integrated masters (MEng) programme, speak to the MEng tutor.</w:t>
-      </w:r>
-    </w:p>
-    <w:p>
-      <w:pPr>
-        <w:pStyle w:val="BodyText"/>
-      </w:pPr>
-      <w:r>
-        <w:t xml:space="preserve">In some cases you can apply for funding from third parties such as the Turing Scheme which provides funding that was previously available through the Erasmus Programme of the European Union.</w:t>
-      </w:r>
-      <w:r>
-        <w:t xml:space="preserve"> </w:t>
-      </w:r>
-      <w:r>
-        <w:t xml:space="preserve">(</w:t>
-      </w:r>
-      <w:hyperlink w:anchor="ref-turing">
-        <w:r>
-          <w:rPr>
-            <w:rStyle w:val="Hyperlink"/>
-          </w:rPr>
-          <w:t xml:space="preserve">Servant 2024</w:t>
-        </w:r>
-      </w:hyperlink>
-      <w:r>
-        <w:t xml:space="preserve">)</w:t>
-      </w:r>
-    </w:p>
-    <w:bookmarkStart w:id="71" w:name="applying-for-a-placment-outside-the-uk"/>
-    <w:p>
-      <w:pPr>
-        <w:pStyle w:val="Heading2"/>
-      </w:pPr>
-      <w:r>
-        <w:rPr>
-          <w:rStyle w:val="SectionNumber"/>
-        </w:rPr>
-        <w:t xml:space="preserve">4.1</w:t>
-      </w:r>
-      <w:r>
-        <w:tab/>
-      </w:r>
-      <w:r>
-        <w:t xml:space="preserve">Applying for a placment outside the UK</w:t>
-      </w:r>
-    </w:p>
-    <w:p>
-      <w:pPr>
-        <w:pStyle w:val="FirstParagraph"/>
-      </w:pPr>
-      <w:r>
-        <w:t xml:space="preserve">Students taking a placement outside the UK should apply to the University using MyPlacement in the usual way as described in section</w:t>
-      </w:r>
-      <w:r>
-        <w:t xml:space="preserve"> </w:t>
-      </w:r>
-      <w:r>
-        <w:t xml:space="preserve">3.1</w:t>
-      </w:r>
-      <w:r>
-        <w:t xml:space="preserve">.</w:t>
-      </w:r>
-    </w:p>
-    <w:p>
-      <w:pPr>
-        <w:pStyle w:val="BodyText"/>
-      </w:pPr>
-      <w:r>
-        <w:t xml:space="preserve">See also</w:t>
-      </w:r>
-      <w:r>
-        <w:t xml:space="preserve"> </w:t>
-      </w:r>
-      <w:hyperlink r:id="rId69">
-        <w:r>
-          <w:rPr>
-            <w:rStyle w:val="Hyperlink"/>
-          </w:rPr>
-          <w:t xml:space="preserve">Fees &amp; funding</w:t>
-        </w:r>
-      </w:hyperlink>
-      <w:r>
-        <w:t xml:space="preserve"> </w:t>
-      </w:r>
-      <w:r>
-        <w:t xml:space="preserve">and</w:t>
-      </w:r>
-      <w:r>
-        <w:t xml:space="preserve"> </w:t>
-      </w:r>
-      <w:hyperlink r:id="rId70">
-        <w:r>
-          <w:rPr>
-            <w:rStyle w:val="Hyperlink"/>
-          </w:rPr>
-          <w:t xml:space="preserve">Student visa holders</w:t>
-        </w:r>
-      </w:hyperlink>
-    </w:p>
-    <w:bookmarkEnd w:id="71"/>
-    <w:bookmarkEnd w:id="72"/>
-    <w:bookmarkStart w:id="79" w:name="you"/>
-    <w:p>
-      <w:pPr>
-        <w:pStyle w:val="Heading1"/>
-      </w:pPr>
-      <w:r>
-        <w:rPr>
-          <w:rStyle w:val="SectionNumber"/>
-        </w:rPr>
-        <w:t xml:space="preserve">5</w:t>
-      </w:r>
-      <w:r>
-        <w:tab/>
-      </w:r>
-      <w:r>
-        <w:t xml:space="preserve">Your responsibilities as a placement student</w:t>
-      </w:r>
-    </w:p>
-    <w:p>
-      <w:pPr>
-        <w:pStyle w:val="FirstParagraph"/>
-      </w:pPr>
-      <w:r>
-        <w:t xml:space="preserve">As a student, you are expected to complete documents for the University as part of the myPlacement application at</w:t>
-      </w:r>
-      <w:r>
-        <w:t xml:space="preserve"> </w:t>
-      </w:r>
-      <w:hyperlink r:id="rId73">
-        <w:r>
-          <w:rPr>
-            <w:rStyle w:val="Hyperlink"/>
-          </w:rPr>
-          <w:t xml:space="preserve">studentmobility.manchester.ac.uk/</w:t>
-        </w:r>
-      </w:hyperlink>
-      <w:r>
-        <w:t xml:space="preserve">. This includes:</w:t>
+        <w:t xml:space="preserve">To work outside the UK,</w:t>
       </w:r>
       <w:r>
         <w:t xml:space="preserve"> </w:t>
@@ -2310,13 +2388,203 @@
           <w:b/>
           <w:bCs/>
         </w:rPr>
-        <w:t xml:space="preserve">UNIV+: Work Placement Declaration</w:t>
+        <w:t xml:space="preserve">YOU</w:t>
+      </w:r>
+      <w:r>
+        <w:t xml:space="preserve"> </w:t>
+      </w:r>
+      <w:r>
+        <w:t xml:space="preserve">(and your employer) will need to sort out an appropriate visa that allows you to work in that country. For example, working the USA requires a J-1 visa - you’d need to find a sponsor. There is more information from the careers service on</w:t>
+      </w:r>
+      <w:r>
+        <w:t xml:space="preserve"> </w:t>
+      </w:r>
+      <w:hyperlink r:id="rId70">
+        <w:r>
+          <w:rPr>
+            <w:rStyle w:val="Hyperlink"/>
+          </w:rPr>
+          <w:t xml:space="preserve">Finding international jobs. Information for students looking for opportunities outside the UK</w:t>
+        </w:r>
+      </w:hyperlink>
+      <w:r>
+        <w:t xml:space="preserve"> </w:t>
+      </w:r>
+      <w:r>
+        <w:t xml:space="preserve">(</w:t>
+      </w:r>
+      <w:hyperlink w:anchor="ref-interjobs">
+        <w:r>
+          <w:rPr>
+            <w:rStyle w:val="Hyperlink"/>
+          </w:rPr>
+          <w:t xml:space="preserve">Service 2025a</w:t>
+        </w:r>
+      </w:hyperlink>
+      <w:r>
+        <w:t xml:space="preserve">)</w:t>
+      </w:r>
+    </w:p>
+    <w:p>
+      <w:pPr>
+        <w:pStyle w:val="BodyText"/>
+      </w:pPr>
+      <w:r>
+        <w:t xml:space="preserve">The University requires that the employer meets certain requirements before we approve year-long placements. Approval for summer internships is only required if they are part of the integrated masters (MEng) programme, speak to the MEng tutor.</w:t>
+      </w:r>
+    </w:p>
+    <w:p>
+      <w:pPr>
+        <w:pStyle w:val="BodyText"/>
+      </w:pPr>
+      <w:r>
+        <w:t xml:space="preserve">In some cases you can apply for funding from third parties such as the Turing Scheme which provides funding that was previously available through the Erasmus Programme of the European Union.</w:t>
+      </w:r>
+      <w:r>
+        <w:t xml:space="preserve"> </w:t>
+      </w:r>
+      <w:r>
+        <w:t xml:space="preserve">(</w:t>
+      </w:r>
+      <w:hyperlink w:anchor="ref-turing">
+        <w:r>
+          <w:rPr>
+            <w:rStyle w:val="Hyperlink"/>
+          </w:rPr>
+          <w:t xml:space="preserve">Servant 2024</w:t>
+        </w:r>
+      </w:hyperlink>
+      <w:r>
+        <w:t xml:space="preserve">)</w:t>
+      </w:r>
+    </w:p>
+    <w:bookmarkStart w:id="73" w:name="applying-for-a-placment-outside-the-uk"/>
+    <w:p>
+      <w:pPr>
+        <w:pStyle w:val="Heading2"/>
+      </w:pPr>
+      <w:r>
+        <w:rPr>
+          <w:rStyle w:val="SectionNumber"/>
+        </w:rPr>
+        <w:t xml:space="preserve">4.1</w:t>
+      </w:r>
+      <w:r>
+        <w:tab/>
+      </w:r>
+      <w:r>
+        <w:t xml:space="preserve">Applying for a placment outside the UK</w:t>
+      </w:r>
+    </w:p>
+    <w:p>
+      <w:pPr>
+        <w:pStyle w:val="FirstParagraph"/>
+      </w:pPr>
+      <w:r>
+        <w:t xml:space="preserve">Students taking a placement outside the UK should apply to the University using MyPlacement in the usual way as described in section</w:t>
+      </w:r>
+      <w:r>
+        <w:t xml:space="preserve"> </w:t>
+      </w:r>
+      <w:r>
+        <w:t xml:space="preserve">3.1</w:t>
+      </w:r>
+      <w:r>
+        <w:t xml:space="preserve">.</w:t>
+      </w:r>
+    </w:p>
+    <w:p>
+      <w:pPr>
+        <w:pStyle w:val="BodyText"/>
+      </w:pPr>
+      <w:r>
+        <w:t xml:space="preserve">See also</w:t>
+      </w:r>
+      <w:r>
+        <w:t xml:space="preserve"> </w:t>
+      </w:r>
+      <w:hyperlink r:id="rId71">
+        <w:r>
+          <w:rPr>
+            <w:rStyle w:val="Hyperlink"/>
+          </w:rPr>
+          <w:t xml:space="preserve">Fees &amp; funding</w:t>
+        </w:r>
+      </w:hyperlink>
+      <w:r>
+        <w:t xml:space="preserve"> </w:t>
+      </w:r>
+      <w:r>
+        <w:t xml:space="preserve">and</w:t>
+      </w:r>
+      <w:r>
+        <w:t xml:space="preserve"> </w:t>
+      </w:r>
+      <w:hyperlink r:id="rId72">
+        <w:r>
+          <w:rPr>
+            <w:rStyle w:val="Hyperlink"/>
+          </w:rPr>
+          <w:t xml:space="preserve">Student visa holders</w:t>
+        </w:r>
+      </w:hyperlink>
+    </w:p>
+    <w:bookmarkEnd w:id="73"/>
+    <w:bookmarkEnd w:id="74"/>
+    <w:bookmarkStart w:id="81" w:name="you"/>
+    <w:p>
+      <w:pPr>
+        <w:pStyle w:val="Heading1"/>
+      </w:pPr>
+      <w:r>
+        <w:rPr>
+          <w:rStyle w:val="SectionNumber"/>
+        </w:rPr>
+        <w:t xml:space="preserve">5</w:t>
+      </w:r>
+      <w:r>
+        <w:tab/>
+      </w:r>
+      <w:r>
+        <w:t xml:space="preserve">Your responsibilities as a placement student</w:t>
+      </w:r>
+    </w:p>
+    <w:p>
+      <w:pPr>
+        <w:pStyle w:val="FirstParagraph"/>
+      </w:pPr>
+      <w:r>
+        <w:t xml:space="preserve">As a student, you are expected to complete documents for the University as part of the myPlacement application at</w:t>
+      </w:r>
+      <w:r>
+        <w:t xml:space="preserve"> </w:t>
+      </w:r>
+      <w:hyperlink r:id="rId75">
+        <w:r>
+          <w:rPr>
+            <w:rStyle w:val="Hyperlink"/>
+          </w:rPr>
+          <w:t xml:space="preserve">studentmobility.manchester.ac.uk</w:t>
+        </w:r>
+      </w:hyperlink>
+      <w:r>
+        <w:t xml:space="preserve">. This includes:</w:t>
+      </w:r>
+      <w:r>
+        <w:t xml:space="preserve"> </w:t>
       </w:r>
       <w:r>
         <w:rPr>
           <w:b/>
           <w:bCs/>
         </w:rPr>
+        <w:t xml:space="preserve">UNIV+: Work Placement Declaration</w:t>
+      </w:r>
+      <w:r>
+        <w:rPr>
+          <w:b/>
+          <w:bCs/>
+        </w:rPr>
         <w:t xml:space="preserve"> </w:t>
       </w:r>
       <w:r>
@@ -2328,7 +2596,7 @@
         <w:pStyle w:val="Compact"/>
         <w:numPr>
           <w:ilvl w:val="0"/>
-          <w:numId w:val="1015"/>
+          <w:numId w:val="1017"/>
         </w:numPr>
       </w:pPr>
       <w:r>
@@ -2340,7 +2608,7 @@
         <w:pStyle w:val="Compact"/>
         <w:numPr>
           <w:ilvl w:val="0"/>
-          <w:numId w:val="1015"/>
+          <w:numId w:val="1017"/>
         </w:numPr>
       </w:pPr>
       <w:r>
@@ -2352,7 +2620,7 @@
         <w:pStyle w:val="Compact"/>
         <w:numPr>
           <w:ilvl w:val="0"/>
-          <w:numId w:val="1015"/>
+          <w:numId w:val="1017"/>
         </w:numPr>
       </w:pPr>
       <w:r>
@@ -2364,7 +2632,7 @@
         <w:pStyle w:val="Compact"/>
         <w:numPr>
           <w:ilvl w:val="0"/>
-          <w:numId w:val="1015"/>
+          <w:numId w:val="1017"/>
         </w:numPr>
       </w:pPr>
       <w:r>
@@ -2376,7 +2644,7 @@
         <w:pStyle w:val="Compact"/>
         <w:numPr>
           <w:ilvl w:val="0"/>
-          <w:numId w:val="1015"/>
+          <w:numId w:val="1017"/>
         </w:numPr>
       </w:pPr>
       <w:r>
@@ -2394,14 +2662,14 @@
         <w:pStyle w:val="Compact"/>
         <w:numPr>
           <w:ilvl w:val="0"/>
-          <w:numId w:val="1015"/>
+          <w:numId w:val="1017"/>
         </w:numPr>
       </w:pPr>
       <w:r>
         <w:t xml:space="preserve">You declare that the information presented in your my placement application and the accompanying documentation is true and complete.</w:t>
       </w:r>
     </w:p>
-    <w:bookmarkStart w:id="76" w:name="X70e56d96af18b614e22ead88a080f3a59578126"/>
+    <w:bookmarkStart w:id="78" w:name="X70e56d96af18b614e22ead88a080f3a59578126"/>
     <w:p>
       <w:pPr>
         <w:pStyle w:val="Heading2"/>
@@ -2429,7 +2697,7 @@
       <w:r>
         <w:t xml:space="preserve"> </w:t>
       </w:r>
-      <w:hyperlink r:id="rId74">
+      <w:hyperlink r:id="rId76">
         <w:r>
           <w:rPr>
             <w:rStyle w:val="Hyperlink"/>
@@ -2462,7 +2730,7 @@
       <w:r>
         <w:t xml:space="preserve"> </w:t>
       </w:r>
-      <w:hyperlink r:id="rId75">
+      <w:hyperlink r:id="rId77">
         <w:r>
           <w:rPr>
             <w:rStyle w:val="Hyperlink"/>
@@ -2501,7 +2769,7 @@
         <w:pStyle w:val="Compact"/>
         <w:numPr>
           <w:ilvl w:val="0"/>
-          <w:numId w:val="1016"/>
+          <w:numId w:val="1018"/>
         </w:numPr>
       </w:pPr>
       <w:r>
@@ -2519,7 +2787,7 @@
         <w:pStyle w:val="Compact"/>
         <w:numPr>
           <w:ilvl w:val="0"/>
-          <w:numId w:val="1016"/>
+          <w:numId w:val="1018"/>
         </w:numPr>
       </w:pPr>
       <w:r>
@@ -2531,7 +2799,7 @@
         <w:pStyle w:val="Compact"/>
         <w:numPr>
           <w:ilvl w:val="0"/>
-          <w:numId w:val="1016"/>
+          <w:numId w:val="1018"/>
         </w:numPr>
       </w:pPr>
       <w:r>
@@ -2543,7 +2811,7 @@
         <w:pStyle w:val="Compact"/>
         <w:numPr>
           <w:ilvl w:val="0"/>
-          <w:numId w:val="1016"/>
+          <w:numId w:val="1018"/>
         </w:numPr>
       </w:pPr>
       <w:r>
@@ -2556,8 +2824,8 @@
         <w:t xml:space="preserve">may occur before, during, or after the programme.</w:t>
       </w:r>
     </w:p>
-    <w:bookmarkEnd w:id="76"/>
-    <w:bookmarkStart w:id="77" w:name="responsibilities-to-your-employer"/>
+    <w:bookmarkEnd w:id="78"/>
+    <w:bookmarkStart w:id="79" w:name="responsibilities-to-your-employer"/>
     <w:p>
       <w:pPr>
         <w:pStyle w:val="Heading2"/>
@@ -2588,7 +2856,7 @@
         <w:pStyle w:val="Compact"/>
         <w:numPr>
           <w:ilvl w:val="0"/>
-          <w:numId w:val="1017"/>
+          <w:numId w:val="1019"/>
         </w:numPr>
       </w:pPr>
       <w:r>
@@ -2600,7 +2868,7 @@
         <w:pStyle w:val="Compact"/>
         <w:numPr>
           <w:ilvl w:val="0"/>
-          <w:numId w:val="1017"/>
+          <w:numId w:val="1019"/>
         </w:numPr>
       </w:pPr>
       <w:r>
@@ -2612,7 +2880,7 @@
         <w:pStyle w:val="Compact"/>
         <w:numPr>
           <w:ilvl w:val="0"/>
-          <w:numId w:val="1017"/>
+          <w:numId w:val="1019"/>
         </w:numPr>
       </w:pPr>
       <w:r>
@@ -2624,15 +2892,15 @@
         <w:pStyle w:val="Compact"/>
         <w:numPr>
           <w:ilvl w:val="0"/>
-          <w:numId w:val="1017"/>
+          <w:numId w:val="1019"/>
         </w:numPr>
       </w:pPr>
       <w:r>
         <w:t xml:space="preserve">Report any concerns about health and safety at your placement to your placement provider.</w:t>
       </w:r>
     </w:p>
-    <w:bookmarkEnd w:id="77"/>
-    <w:bookmarkStart w:id="78" w:name="responsibilities-to-the-university"/>
+    <w:bookmarkEnd w:id="79"/>
+    <w:bookmarkStart w:id="80" w:name="responsibilities-to-the-university"/>
     <w:p>
       <w:pPr>
         <w:pStyle w:val="Heading2"/>
@@ -2663,7 +2931,7 @@
         <w:pStyle w:val="Compact"/>
         <w:numPr>
           <w:ilvl w:val="0"/>
-          <w:numId w:val="1018"/>
+          <w:numId w:val="1020"/>
         </w:numPr>
       </w:pPr>
       <w:r>
@@ -2675,7 +2943,7 @@
         <w:pStyle w:val="Compact"/>
         <w:numPr>
           <w:ilvl w:val="0"/>
-          <w:numId w:val="1018"/>
+          <w:numId w:val="1020"/>
         </w:numPr>
       </w:pPr>
       <w:r>
@@ -2687,7 +2955,7 @@
         <w:pStyle w:val="Compact"/>
         <w:numPr>
           <w:ilvl w:val="0"/>
-          <w:numId w:val="1018"/>
+          <w:numId w:val="1020"/>
         </w:numPr>
       </w:pPr>
       <w:r>
@@ -2702,9 +2970,9 @@
         <w:t xml:space="preserve">Report any incidents in which they are involved and any health and safety concerns that are not addressed by their placement provider to the University.</w:t>
       </w:r>
     </w:p>
-    <w:bookmarkEnd w:id="78"/>
-    <w:bookmarkEnd w:id="79"/>
-    <w:bookmarkStart w:id="82" w:name="university"/>
+    <w:bookmarkEnd w:id="80"/>
+    <w:bookmarkEnd w:id="81"/>
+    <w:bookmarkStart w:id="82" w:name="employers"/>
     <w:p>
       <w:pPr>
         <w:pStyle w:val="Heading1"/>
@@ -2714,6 +2982,41 @@
           <w:rStyle w:val="SectionNumber"/>
         </w:rPr>
         <w:t xml:space="preserve">6</w:t>
+      </w:r>
+      <w:r>
+        <w:tab/>
+      </w:r>
+      <w:r>
+        <w:t xml:space="preserve">Employers</w:t>
+      </w:r>
+    </w:p>
+    <w:p>
+      <w:pPr>
+        <w:pStyle w:val="FirstParagraph"/>
+      </w:pPr>
+      <w:r>
+        <w:t xml:space="preserve">Your employers responsibilities to you are outlined in the contract of employment you have signed.</w:t>
+      </w:r>
+    </w:p>
+    <w:p>
+      <w:pPr>
+        <w:pStyle w:val="BodyText"/>
+      </w:pPr>
+      <w:r>
+        <w:t xml:space="preserve">TODO: outline expectations here</w:t>
+      </w:r>
+    </w:p>
+    <w:bookmarkEnd w:id="82"/>
+    <w:bookmarkStart w:id="85" w:name="university"/>
+    <w:p>
+      <w:pPr>
+        <w:pStyle w:val="Heading1"/>
+      </w:pPr>
+      <w:r>
+        <w:rPr>
+          <w:rStyle w:val="SectionNumber"/>
+        </w:rPr>
+        <w:t xml:space="preserve">7</w:t>
       </w:r>
       <w:r>
         <w:tab/>
@@ -2746,7 +3049,7 @@
         <w:t xml:space="preserve">on placement.</w:t>
       </w:r>
     </w:p>
-    <w:bookmarkStart w:id="80" w:name="tutor"/>
+    <w:bookmarkStart w:id="83" w:name="tutor"/>
     <w:p>
       <w:pPr>
         <w:pStyle w:val="Heading2"/>
@@ -2755,7 +3058,7 @@
         <w:rPr>
           <w:rStyle w:val="SectionNumber"/>
         </w:rPr>
-        <w:t xml:space="preserve">6.1</w:t>
+        <w:t xml:space="preserve">7.1</w:t>
       </w:r>
       <w:r>
         <w:tab/>
@@ -2777,7 +3080,7 @@
         <w:pStyle w:val="Compact"/>
         <w:numPr>
           <w:ilvl w:val="0"/>
-          <w:numId w:val="1019"/>
+          <w:numId w:val="1021"/>
         </w:numPr>
       </w:pPr>
       <w:r>
@@ -2789,7 +3092,7 @@
         <w:pStyle w:val="Compact"/>
         <w:numPr>
           <w:ilvl w:val="0"/>
-          <w:numId w:val="1019"/>
+          <w:numId w:val="1021"/>
         </w:numPr>
       </w:pPr>
       <w:r>
@@ -2804,8 +3107,8 @@
         <w:t xml:space="preserve">The placement team are on hand throughout the year if you need them</w:t>
       </w:r>
     </w:p>
-    <w:bookmarkEnd w:id="80"/>
-    <w:bookmarkStart w:id="81" w:name="mitcircs"/>
+    <w:bookmarkEnd w:id="83"/>
+    <w:bookmarkStart w:id="84" w:name="mitcircs"/>
     <w:p>
       <w:pPr>
         <w:pStyle w:val="Heading2"/>
@@ -2814,7 +3117,7 @@
         <w:rPr>
           <w:rStyle w:val="SectionNumber"/>
         </w:rPr>
-        <w:t xml:space="preserve">6.2</w:t>
+        <w:t xml:space="preserve">7.2</w:t>
       </w:r>
       <w:r>
         <w:tab/>
@@ -2848,211 +3151,9 @@
         <w:t xml:space="preserve">)</w:t>
       </w:r>
     </w:p>
-    <w:bookmarkEnd w:id="81"/>
-    <w:bookmarkEnd w:id="82"/>
-    <w:bookmarkStart w:id="86" w:name="assessment"/>
-    <w:p>
-      <w:pPr>
-        <w:pStyle w:val="Heading1"/>
-      </w:pPr>
-      <w:r>
-        <w:rPr>
-          <w:rStyle w:val="SectionNumber"/>
-        </w:rPr>
-        <w:t xml:space="preserve">7</w:t>
-      </w:r>
-      <w:r>
-        <w:tab/>
-      </w:r>
-      <w:r>
-        <w:t xml:space="preserve">Assessment of your placement year</w:t>
-      </w:r>
-    </w:p>
-    <w:p>
-      <w:pPr>
-        <w:pStyle w:val="FirstParagraph"/>
-      </w:pPr>
-      <w:r>
-        <w:t xml:space="preserve">Your placement is formatively assessed, there is no summative assessment. The title</w:t>
-      </w:r>
-      <w:r>
-        <w:t xml:space="preserve"> </w:t>
-      </w:r>
-      <w:r>
-        <w:t xml:space="preserve">“</w:t>
-      </w:r>
-      <w:r>
-        <w:t xml:space="preserve">with industrial experience</w:t>
-      </w:r>
-      <w:r>
-        <w:t xml:space="preserve">”</w:t>
-      </w:r>
-      <w:r>
-        <w:t xml:space="preserve"> </w:t>
-      </w:r>
-      <w:r>
-        <w:t xml:space="preserve">appears in the title of your degree and your degree certicate.</w:t>
-      </w:r>
-    </w:p>
-    <w:bookmarkStart w:id="84" w:name="bsc"/>
-    <w:p>
-      <w:pPr>
-        <w:pStyle w:val="Heading2"/>
-      </w:pPr>
-      <w:r>
-        <w:rPr>
-          <w:rStyle w:val="SectionNumber"/>
-        </w:rPr>
-        <w:t xml:space="preserve">7.1</w:t>
-      </w:r>
-      <w:r>
-        <w:tab/>
-      </w:r>
-      <w:r>
-        <w:t xml:space="preserve">Bachelors degrees: BSc</w:t>
-      </w:r>
-    </w:p>
-    <w:p>
-      <w:pPr>
-        <w:pStyle w:val="FirstParagraph"/>
-      </w:pPr>
-      <w:r>
-        <w:t xml:space="preserve">At the end of the year, we ask you to complete a short report using this Microsoft form (UoM login required)</w:t>
-      </w:r>
-      <w:r>
-        <w:t xml:space="preserve"> </w:t>
-      </w:r>
-      <w:hyperlink r:id="rId83">
-        <w:r>
-          <w:rPr>
-            <w:rStyle w:val="Hyperlink"/>
-          </w:rPr>
-          <w:t xml:space="preserve">bit.ly/placement-report-form</w:t>
-        </w:r>
-      </w:hyperlink>
-    </w:p>
-    <w:p>
-      <w:pPr>
-        <w:pStyle w:val="BodyText"/>
-      </w:pPr>
-      <w:r>
-        <w:t xml:space="preserve">As part of that we ask you to complete a skills audit at the beginning and end of the year and compare the results, see</w:t>
-      </w:r>
-      <w:r>
-        <w:t xml:space="preserve"> </w:t>
-      </w:r>
-      <w:hyperlink r:id="rId43">
-        <w:r>
-          <w:rPr>
-            <w:rStyle w:val="Hyperlink"/>
-          </w:rPr>
-          <w:t xml:space="preserve">My Skills Development – on CareerConnect</w:t>
-        </w:r>
-      </w:hyperlink>
-      <w:r>
-        <w:t xml:space="preserve"> </w:t>
-      </w:r>
-      <w:r>
-        <w:t xml:space="preserve">(</w:t>
-      </w:r>
-      <w:hyperlink w:anchor="ref-audit">
-        <w:r>
-          <w:rPr>
-            <w:rStyle w:val="Hyperlink"/>
-          </w:rPr>
-          <w:t xml:space="preserve">Service 2025b</w:t>
-        </w:r>
-      </w:hyperlink>
-      <w:r>
-        <w:t xml:space="preserve">)</w:t>
-      </w:r>
-    </w:p>
     <w:bookmarkEnd w:id="84"/>
-    <w:bookmarkStart w:id="85" w:name="meng"/>
-    <w:p>
-      <w:pPr>
-        <w:pStyle w:val="Heading2"/>
-      </w:pPr>
-      <w:r>
-        <w:rPr>
-          <w:rStyle w:val="SectionNumber"/>
-        </w:rPr>
-        <w:t xml:space="preserve">7.2</w:t>
-      </w:r>
-      <w:r>
-        <w:tab/>
-      </w:r>
-      <w:r>
-        <w:t xml:space="preserve">Integrated Masters degrees: MEng</w:t>
-      </w:r>
-    </w:p>
-    <w:p>
-      <w:pPr>
-        <w:pStyle w:val="FirstParagraph"/>
-      </w:pPr>
-      <w:r>
-        <w:t xml:space="preserve">If you are on the Master of Engineering (MEng) programme, the IE processes are mostly the same as for the BSc programme. The differences are:</w:t>
-      </w:r>
-    </w:p>
-    <w:p>
-      <w:pPr>
-        <w:pStyle w:val="Compact"/>
-        <w:numPr>
-          <w:ilvl w:val="0"/>
-          <w:numId w:val="1020"/>
-        </w:numPr>
-      </w:pPr>
-      <w:r>
-        <w:t xml:space="preserve">The IE year is taken after year three, not year two</w:t>
-      </w:r>
-    </w:p>
-    <w:p>
-      <w:pPr>
-        <w:pStyle w:val="Compact"/>
-        <w:numPr>
-          <w:ilvl w:val="0"/>
-          <w:numId w:val="1020"/>
-        </w:numPr>
-      </w:pPr>
-      <w:r>
-        <w:t xml:space="preserve">To stay on the MEng programme you must have a year end average of at least 60% in years one and two. If you don’t, you’ll be transferred to the equivalent bachelor’s programme. If your year three average is below 60% you will graduate.</w:t>
-      </w:r>
-    </w:p>
-    <w:p>
-      <w:pPr>
-        <w:pStyle w:val="Compact"/>
-        <w:numPr>
-          <w:ilvl w:val="0"/>
-          <w:numId w:val="1020"/>
-        </w:numPr>
-      </w:pPr>
-      <w:r>
-        <w:t xml:space="preserve">The Meng students who don’t do an IE year will do a short (9 – 12 week) placement over the summer between years three and four.</w:t>
-      </w:r>
-    </w:p>
-    <w:p>
-      <w:pPr>
-        <w:pStyle w:val="Compact"/>
-        <w:numPr>
-          <w:ilvl w:val="0"/>
-          <w:numId w:val="1020"/>
-        </w:numPr>
-      </w:pPr>
-      <w:r>
-        <w:t xml:space="preserve">The placement is assessed in COMP40901 by a report you submit at the end of September and a seminar you give during Reading Week. This unit is worth 25 credits of the final year.</w:t>
-      </w:r>
-    </w:p>
-    <w:p>
-      <w:pPr>
-        <w:pStyle w:val="FirstParagraph"/>
-      </w:pPr>
-      <w:r>
-        <w:t xml:space="preserve">Speak to the MEng tutor to find out more</w:t>
-      </w:r>
-    </w:p>
     <w:bookmarkEnd w:id="85"/>
-    <w:bookmarkEnd w:id="86"/>
-    <w:bookmarkStart w:id="95" w:name="starting"/>
+    <w:bookmarkStart w:id="100" w:name="starting"/>
     <w:p>
       <w:pPr>
         <w:pStyle w:val="Heading1"/>
@@ -3087,18 +3188,18 @@
           <wp:inline>
             <wp:extent cx="5334000" cy="3000375"/>
             <wp:effectExtent b="0" l="0" r="0" t="0"/>
-            <wp:docPr descr="Figure 8.1: How can you survive and thrive on your placement year? Jungle survival sketch by Visual Thinkery is licensed under CC-BY-ND" title="" id="88" name="Picture"/>
+            <wp:docPr descr="Figure 8.1: How can you survive and thrive on your placement year? Jungle survival sketch by Visual Thinkery is licensed under CC-BY-ND" title="" id="87" name="Picture"/>
             <a:graphic>
               <a:graphicData uri="http://schemas.openxmlformats.org/drawingml/2006/picture">
                 <pic:pic>
                   <pic:nvPicPr>
-                    <pic:cNvPr descr="images/DiveThriveSurvive.png" id="89" name="Picture"/>
+                    <pic:cNvPr descr="images/DiveThriveSurvive.png" id="88" name="Picture"/>
                     <pic:cNvPicPr>
                       <a:picLocks noChangeArrowheads="1" noChangeAspect="1"/>
                     </pic:cNvPicPr>
                   </pic:nvPicPr>
                   <pic:blipFill>
-                    <a:blip r:embed="rId87"/>
+                    <a:blip r:embed="rId86"/>
                     <a:stretch>
                       <a:fillRect/>
                     </a:stretch>
@@ -3129,36 +3230,36 @@
       <w:pPr>
         <w:pStyle w:val="ImageCaption"/>
       </w:pPr>
-      <w:bookmarkStart w:id="90" w:name="fig:survival-fig"/>
-      <w:bookmarkEnd w:id="90"/>
+      <w:bookmarkStart w:id="89" w:name="fig:survival-fig"/>
+      <w:bookmarkEnd w:id="89"/>
       <w:r>
         <w:t xml:space="preserve">Figure 8.1: How can you survive and thrive on your placement year? Jungle survival sketch by</w:t>
       </w:r>
       <w:r>
         <w:t xml:space="preserve"> </w:t>
       </w:r>
+      <w:hyperlink r:id="rId90">
+        <w:r>
+          <w:rPr>
+            <w:rStyle w:val="Hyperlink"/>
+          </w:rPr>
+          <w:t xml:space="preserve">Visual Thinkery</w:t>
+        </w:r>
+      </w:hyperlink>
+      <w:r>
+        <w:t xml:space="preserve"> </w:t>
+      </w:r>
+      <w:r>
+        <w:t xml:space="preserve">is licensed under</w:t>
+      </w:r>
+      <w:r>
+        <w:t xml:space="preserve"> </w:t>
+      </w:r>
       <w:hyperlink r:id="rId91">
         <w:r>
           <w:rPr>
             <w:rStyle w:val="Hyperlink"/>
           </w:rPr>
-          <w:t xml:space="preserve">Visual Thinkery</w:t>
-        </w:r>
-      </w:hyperlink>
-      <w:r>
-        <w:t xml:space="preserve"> </w:t>
-      </w:r>
-      <w:r>
-        <w:t xml:space="preserve">is licensed under</w:t>
-      </w:r>
-      <w:r>
-        <w:t xml:space="preserve"> </w:t>
-      </w:r>
-      <w:hyperlink r:id="rId92">
-        <w:r>
-          <w:rPr>
-            <w:rStyle w:val="Hyperlink"/>
-          </w:rPr>
           <w:t xml:space="preserve">CC-BY-ND</w:t>
         </w:r>
       </w:hyperlink>
@@ -3168,10 +3269,92 @@
         <w:pStyle w:val="BodyText"/>
       </w:pPr>
       <w:r>
-        <w:t xml:space="preserve">ill you dive, survive or thrive in your new working environment? The world of employment can be a bit of a jungle where you struggle for existence. What survival skills will you need to avoid diving (left) and how can you move beyond merely surviving (middle) towards positively thriving as a professional (right)? Jungle survival sketch by Visual Thinkery is licensed under CC-BY-ND</w:t>
-      </w:r>
-    </w:p>
-    <w:bookmarkStart w:id="93" w:name="keydates"/>
+        <w:t xml:space="preserve">You’ve done well to find a placement, graduate application ratios hit a record high of</w:t>
+      </w:r>
+      <w:r>
+        <w:t xml:space="preserve"> </w:t>
+      </w:r>
+      <w:r>
+        <w:rPr>
+          <w:rStyle w:val="VerbatimChar"/>
+        </w:rPr>
+        <w:t xml:space="preserve">140:1</w:t>
+      </w:r>
+      <w:r>
+        <w:t xml:space="preserve"> </w:t>
+      </w:r>
+      <w:r>
+        <w:t xml:space="preserve">this year.</w:t>
+      </w:r>
+      <w:r>
+        <w:t xml:space="preserve"> </w:t>
+      </w:r>
+      <w:r>
+        <w:t xml:space="preserve">(</w:t>
+      </w:r>
+      <w:hyperlink w:anchor="ref-ratio">
+        <w:r>
+          <w:rPr>
+            <w:rStyle w:val="Hyperlink"/>
+          </w:rPr>
+          <w:t xml:space="preserve">Greer 2024</w:t>
+        </w:r>
+      </w:hyperlink>
+      <w:r>
+        <w:t xml:space="preserve">)</w:t>
+      </w:r>
+      <w:r>
+        <w:t xml:space="preserve"> </w:t>
+      </w:r>
+      <w:r>
+        <w:t xml:space="preserve">This confirms what you’ve probably already found out about the job market being tough for everyone including:</w:t>
+      </w:r>
+    </w:p>
+    <w:p>
+      <w:pPr>
+        <w:pStyle w:val="Compact"/>
+        <w:numPr>
+          <w:ilvl w:val="0"/>
+          <w:numId w:val="1022"/>
+        </w:numPr>
+      </w:pPr>
+      <w:r>
+        <w:t xml:space="preserve">summer internships</w:t>
+      </w:r>
+    </w:p>
+    <w:p>
+      <w:pPr>
+        <w:pStyle w:val="Compact"/>
+        <w:numPr>
+          <w:ilvl w:val="0"/>
+          <w:numId w:val="1022"/>
+        </w:numPr>
+      </w:pPr>
+      <w:r>
+        <w:t xml:space="preserve">year long placements</w:t>
+      </w:r>
+    </w:p>
+    <w:p>
+      <w:pPr>
+        <w:pStyle w:val="Compact"/>
+        <w:numPr>
+          <w:ilvl w:val="0"/>
+          <w:numId w:val="1022"/>
+        </w:numPr>
+      </w:pPr>
+      <w:r>
+        <w:t xml:space="preserve">graduate vacancies</w:t>
+      </w:r>
+    </w:p>
+    <w:p>
+      <w:pPr>
+        <w:pStyle w:val="FirstParagraph"/>
+      </w:pPr>
+      <w:r>
+        <w:t xml:space="preserve">So, you’ve done well to find a placement in a very competitve job market, give yourself a pat on the back!</w:t>
+      </w:r>
+    </w:p>
+    <w:bookmarkStart w:id="98" w:name="keydates"/>
     <w:p>
       <w:pPr>
         <w:pStyle w:val="Heading2"/>
@@ -3218,23 +3401,30 @@
         <w:t xml:space="preserve">. Once you start your job, there are three key dates, four if you are working outside the UK:</w:t>
       </w:r>
     </w:p>
-    <w:p>
-      <w:pPr>
-        <w:pStyle w:val="Compact"/>
-        <w:numPr>
-          <w:ilvl w:val="0"/>
-          <w:numId w:val="1021"/>
-        </w:numPr>
-      </w:pPr>
-      <w:r>
-        <w:rPr>
-          <w:i/>
-          <w:iCs/>
-        </w:rPr>
-        <w:t xml:space="preserve">FIRST CHECK-IN MEETING</w:t>
-      </w:r>
-      <w:r>
-        <w:t xml:space="preserve">: Initial one-to-one check-in meeting,</w:t>
+    <w:bookmarkStart w:id="92" w:name="one"/>
+    <w:p>
+      <w:pPr>
+        <w:pStyle w:val="Heading3"/>
+      </w:pPr>
+      <w:r>
+        <w:rPr>
+          <w:rStyle w:val="SectionNumber"/>
+        </w:rPr>
+        <w:t xml:space="preserve">8.1.1</w:t>
+      </w:r>
+      <w:r>
+        <w:tab/>
+      </w:r>
+      <w:r>
+        <w:t xml:space="preserve">First check-in meeting</w:t>
+      </w:r>
+    </w:p>
+    <w:p>
+      <w:pPr>
+        <w:pStyle w:val="FirstParagraph"/>
+      </w:pPr>
+      <w:r>
+        <w:t xml:space="preserve">Initial one-to-one check-in meeting,</w:t>
       </w:r>
       <w:r>
         <w:t xml:space="preserve"> </w:t>
@@ -3250,16 +3440,31 @@
         <w:t xml:space="preserve">. Students should coordinate with allocated academic to arrange a suitable time and date.</w:t>
       </w:r>
     </w:p>
-    <w:p>
-      <w:pPr>
-        <w:pStyle w:val="Compact"/>
-        <w:numPr>
-          <w:ilvl w:val="0"/>
-          <w:numId w:val="1021"/>
-        </w:numPr>
-      </w:pPr>
-      <w:r>
-        <w:t xml:space="preserve">S_ECOND CHECK-IN MEETING_: For students on placement outside the UK (only)</w:t>
+    <w:bookmarkEnd w:id="92"/>
+    <w:bookmarkStart w:id="93" w:name="two"/>
+    <w:p>
+      <w:pPr>
+        <w:pStyle w:val="Heading3"/>
+      </w:pPr>
+      <w:r>
+        <w:rPr>
+          <w:rStyle w:val="SectionNumber"/>
+        </w:rPr>
+        <w:t xml:space="preserve">8.1.2</w:t>
+      </w:r>
+      <w:r>
+        <w:tab/>
+      </w:r>
+      <w:r>
+        <w:t xml:space="preserve">Second check-in meeting</w:t>
+      </w:r>
+    </w:p>
+    <w:p>
+      <w:pPr>
+        <w:pStyle w:val="FirstParagraph"/>
+      </w:pPr>
+      <w:r>
+        <w:t xml:space="preserve">For students on placement outside the UK (only)</w:t>
       </w:r>
       <w:r>
         <w:t xml:space="preserve"> </w:t>
@@ -3278,23 +3483,31 @@
         <w:t xml:space="preserve">Students should coordinate with allocated academic to arrange a suitable time and date.</w:t>
       </w:r>
     </w:p>
-    <w:p>
-      <w:pPr>
-        <w:pStyle w:val="Compact"/>
-        <w:numPr>
-          <w:ilvl w:val="0"/>
-          <w:numId w:val="1021"/>
-        </w:numPr>
-      </w:pPr>
-      <w:r>
-        <w:rPr>
-          <w:i/>
-          <w:iCs/>
-        </w:rPr>
-        <w:t xml:space="preserve">MANAGER, TUTOR &amp; YOU MEETING</w:t>
-      </w:r>
-      <w:r>
-        <w:t xml:space="preserve">: Academic tutor, personal tu &amp; stutordent meeting,</w:t>
+    <w:bookmarkEnd w:id="93"/>
+    <w:bookmarkStart w:id="94" w:name="three"/>
+    <w:p>
+      <w:pPr>
+        <w:pStyle w:val="Heading3"/>
+      </w:pPr>
+      <w:r>
+        <w:rPr>
+          <w:rStyle w:val="SectionNumber"/>
+        </w:rPr>
+        <w:t xml:space="preserve">8.1.3</w:t>
+      </w:r>
+      <w:r>
+        <w:tab/>
+      </w:r>
+      <w:r>
+        <w:t xml:space="preserve">Manager, Tutor and You meeting</w:t>
+      </w:r>
+    </w:p>
+    <w:p>
+      <w:pPr>
+        <w:pStyle w:val="FirstParagraph"/>
+      </w:pPr>
+      <w:r>
+        <w:t xml:space="preserve">Academic tutor, personal tutor and stuent meeting,</w:t>
       </w:r>
       <w:r>
         <w:t xml:space="preserve"> </w:t>
@@ -3310,23 +3523,45 @@
         <w:t xml:space="preserve">. Students should coordinate with academic, supervisor/line manager to arrange a suitable time and date. If you are not able to arrange a date during this time period, the meeting needs to take place before the end of your placement year</w:t>
       </w:r>
     </w:p>
-    <w:p>
-      <w:pPr>
-        <w:pStyle w:val="Compact"/>
-        <w:numPr>
-          <w:ilvl w:val="0"/>
-          <w:numId w:val="1021"/>
-        </w:numPr>
-      </w:pPr>
-      <w:r>
-        <w:rPr>
-          <w:i/>
-          <w:iCs/>
-        </w:rPr>
-        <w:t xml:space="preserve">PROJECT SELECTION</w:t>
-      </w:r>
-      <w:r>
-        <w:t xml:space="preserve">: See email from Terence Morley, make your project selections or propose an own project early</w:t>
+    <w:bookmarkEnd w:id="94"/>
+    <w:bookmarkStart w:id="96" w:name="four"/>
+    <w:p>
+      <w:pPr>
+        <w:pStyle w:val="Heading3"/>
+      </w:pPr>
+      <w:r>
+        <w:rPr>
+          <w:rStyle w:val="SectionNumber"/>
+        </w:rPr>
+        <w:t xml:space="preserve">8.1.4</w:t>
+      </w:r>
+      <w:r>
+        <w:tab/>
+      </w:r>
+      <w:r>
+        <w:t xml:space="preserve">Project selection</w:t>
+      </w:r>
+    </w:p>
+    <w:p>
+      <w:pPr>
+        <w:pStyle w:val="FirstParagraph"/>
+      </w:pPr>
+      <w:r>
+        <w:t xml:space="preserve">See email from</w:t>
+      </w:r>
+      <w:r>
+        <w:t xml:space="preserve"> </w:t>
+      </w:r>
+      <w:hyperlink r:id="rId95">
+        <w:r>
+          <w:rPr>
+            <w:rStyle w:val="Hyperlink"/>
+          </w:rPr>
+          <w:t xml:space="preserve">Terence Morley</w:t>
+        </w:r>
+      </w:hyperlink>
+      <w:r>
+        <w:t xml:space="preserve">, make your project selections or propose an own project early</w:t>
       </w:r>
       <w:r>
         <w:t xml:space="preserve"> </w:t>
@@ -3339,23 +3574,31 @@
         <w:t xml:space="preserve">May 2026</w:t>
       </w:r>
     </w:p>
-    <w:p>
-      <w:pPr>
-        <w:pStyle w:val="Compact"/>
-        <w:numPr>
-          <w:ilvl w:val="0"/>
-          <w:numId w:val="1021"/>
-        </w:numPr>
-      </w:pPr>
-      <w:r>
-        <w:rPr>
-          <w:i/>
-          <w:iCs/>
-        </w:rPr>
-        <w:t xml:space="preserve">PLACEMENT REPORT SUBMISSION</w:t>
-      </w:r>
-      <w:r>
-        <w:t xml:space="preserve">:</w:t>
+    <w:bookmarkEnd w:id="96"/>
+    <w:bookmarkStart w:id="97" w:name="five"/>
+    <w:p>
+      <w:pPr>
+        <w:pStyle w:val="Heading3"/>
+      </w:pPr>
+      <w:r>
+        <w:rPr>
+          <w:rStyle w:val="SectionNumber"/>
+        </w:rPr>
+        <w:t xml:space="preserve">8.1.5</w:t>
+      </w:r>
+      <w:r>
+        <w:tab/>
+      </w:r>
+      <w:r>
+        <w:t xml:space="preserve">Placement report submission</w:t>
+      </w:r>
+    </w:p>
+    <w:p>
+      <w:pPr>
+        <w:pStyle w:val="FirstParagraph"/>
+      </w:pPr>
+      <w:r>
+        <w:t xml:space="preserve">For Bachelors students, your placement report is due at the</w:t>
       </w:r>
       <w:r>
         <w:t xml:space="preserve"> </w:t>
@@ -3365,14 +3608,26 @@
           <w:b/>
           <w:bCs/>
         </w:rPr>
-        <w:t xml:space="preserve">End of welcome week 2026</w:t>
+        <w:t xml:space="preserve">end of welcome week 2026</w:t>
       </w:r>
       <w:r>
         <w:t xml:space="preserve">, submit placement report using the form described in section 6.1</w:t>
       </w:r>
     </w:p>
-    <w:bookmarkEnd w:id="93"/>
-    <w:bookmarkStart w:id="94" w:name="resits"/>
+    <w:p>
+      <w:pPr>
+        <w:pStyle w:val="BodyText"/>
+      </w:pPr>
+      <w:r>
+        <w:t xml:space="preserve">tere</w:t>
+      </w:r>
+      <w:r>
+        <w:t xml:space="preserve"> </w:t>
+      </w:r>
+    </w:p>
+    <w:bookmarkEnd w:id="97"/>
+    <w:bookmarkEnd w:id="98"/>
+    <w:bookmarkStart w:id="99" w:name="resits"/>
     <w:p>
       <w:pPr>
         <w:pStyle w:val="Heading2"/>
@@ -3415,9 +3670,9 @@
         <w:t xml:space="preserve">)</w:t>
       </w:r>
     </w:p>
-    <w:bookmarkEnd w:id="94"/>
-    <w:bookmarkEnd w:id="95"/>
-    <w:bookmarkStart w:id="134" w:name="contacts"/>
+    <w:bookmarkEnd w:id="99"/>
+    <w:bookmarkEnd w:id="100"/>
+    <w:bookmarkStart w:id="104" w:name="assessment"/>
     <w:p>
       <w:pPr>
         <w:pStyle w:val="Heading1"/>
@@ -3432,6 +3687,786 @@
         <w:tab/>
       </w:r>
       <w:r>
+        <w:t xml:space="preserve">Assessment of your placement year</w:t>
+      </w:r>
+    </w:p>
+    <w:p>
+      <w:pPr>
+        <w:pStyle w:val="FirstParagraph"/>
+      </w:pPr>
+      <w:r>
+        <w:t xml:space="preserve">Your placement is formatively assessed, there is no summative assessment. The title</w:t>
+      </w:r>
+      <w:r>
+        <w:t xml:space="preserve"> </w:t>
+      </w:r>
+      <w:r>
+        <w:t xml:space="preserve">“</w:t>
+      </w:r>
+      <w:r>
+        <w:t xml:space="preserve">with industrial experience</w:t>
+      </w:r>
+      <w:r>
+        <w:t xml:space="preserve">”</w:t>
+      </w:r>
+      <w:r>
+        <w:t xml:space="preserve"> </w:t>
+      </w:r>
+      <w:r>
+        <w:t xml:space="preserve">appears in the title of your degree and your degree certicate.</w:t>
+      </w:r>
+    </w:p>
+    <w:bookmarkStart w:id="102" w:name="bsc"/>
+    <w:p>
+      <w:pPr>
+        <w:pStyle w:val="Heading2"/>
+      </w:pPr>
+      <w:r>
+        <w:rPr>
+          <w:rStyle w:val="SectionNumber"/>
+        </w:rPr>
+        <w:t xml:space="preserve">9.1</w:t>
+      </w:r>
+      <w:r>
+        <w:tab/>
+      </w:r>
+      <w:r>
+        <w:t xml:space="preserve">Bachelors degrees: BSc</w:t>
+      </w:r>
+    </w:p>
+    <w:p>
+      <w:pPr>
+        <w:pStyle w:val="FirstParagraph"/>
+      </w:pPr>
+      <w:r>
+        <w:t xml:space="preserve">At the end of the year, we ask you to complete a short report using this Microsoft form (UoM login required)</w:t>
+      </w:r>
+      <w:r>
+        <w:t xml:space="preserve"> </w:t>
+      </w:r>
+      <w:hyperlink r:id="rId101">
+        <w:r>
+          <w:rPr>
+            <w:rStyle w:val="Hyperlink"/>
+          </w:rPr>
+          <w:t xml:space="preserve">bit.ly/placement-report-form</w:t>
+        </w:r>
+      </w:hyperlink>
+    </w:p>
+    <w:p>
+      <w:pPr>
+        <w:pStyle w:val="BodyText"/>
+      </w:pPr>
+      <w:r>
+        <w:t xml:space="preserve">As part of that we ask you to complete a skills audit at the beginning and end of the year and compare the results, see</w:t>
+      </w:r>
+      <w:r>
+        <w:t xml:space="preserve"> </w:t>
+      </w:r>
+      <w:hyperlink r:id="rId40">
+        <w:r>
+          <w:rPr>
+            <w:rStyle w:val="Hyperlink"/>
+          </w:rPr>
+          <w:t xml:space="preserve">My Skills Development – on CareerConnect</w:t>
+        </w:r>
+      </w:hyperlink>
+      <w:r>
+        <w:t xml:space="preserve"> </w:t>
+      </w:r>
+      <w:r>
+        <w:t xml:space="preserve">(</w:t>
+      </w:r>
+      <w:hyperlink w:anchor="ref-audit">
+        <w:r>
+          <w:rPr>
+            <w:rStyle w:val="Hyperlink"/>
+          </w:rPr>
+          <w:t xml:space="preserve">Service 2025b</w:t>
+        </w:r>
+      </w:hyperlink>
+      <w:r>
+        <w:t xml:space="preserve">)</w:t>
+      </w:r>
+    </w:p>
+    <w:bookmarkEnd w:id="102"/>
+    <w:bookmarkStart w:id="103" w:name="meng"/>
+    <w:p>
+      <w:pPr>
+        <w:pStyle w:val="Heading2"/>
+      </w:pPr>
+      <w:r>
+        <w:rPr>
+          <w:rStyle w:val="SectionNumber"/>
+        </w:rPr>
+        <w:t xml:space="preserve">9.2</w:t>
+      </w:r>
+      <w:r>
+        <w:tab/>
+      </w:r>
+      <w:r>
+        <w:t xml:space="preserve">Integrated Masters degrees: MEng</w:t>
+      </w:r>
+    </w:p>
+    <w:p>
+      <w:pPr>
+        <w:pStyle w:val="FirstParagraph"/>
+      </w:pPr>
+      <w:r>
+        <w:t xml:space="preserve">If you are on the Master of Engineering (MEng) programme, the IE processes are mostly the same as for the BSc programme. The differences are:</w:t>
+      </w:r>
+    </w:p>
+    <w:p>
+      <w:pPr>
+        <w:pStyle w:val="Compact"/>
+        <w:numPr>
+          <w:ilvl w:val="0"/>
+          <w:numId w:val="1023"/>
+        </w:numPr>
+      </w:pPr>
+      <w:r>
+        <w:t xml:space="preserve">The IE year is taken after year three, not year two</w:t>
+      </w:r>
+    </w:p>
+    <w:p>
+      <w:pPr>
+        <w:pStyle w:val="Compact"/>
+        <w:numPr>
+          <w:ilvl w:val="0"/>
+          <w:numId w:val="1023"/>
+        </w:numPr>
+      </w:pPr>
+      <w:r>
+        <w:t xml:space="preserve">To stay on the MEng programme you must have a year end average of at least 60% in years one and two. If you don’t, you’ll be transferred to the equivalent bachelor’s programme. If your year three average is below 60% you will graduate.</w:t>
+      </w:r>
+    </w:p>
+    <w:p>
+      <w:pPr>
+        <w:pStyle w:val="Compact"/>
+        <w:numPr>
+          <w:ilvl w:val="0"/>
+          <w:numId w:val="1023"/>
+        </w:numPr>
+      </w:pPr>
+      <w:r>
+        <w:t xml:space="preserve">The Meng students who don’t do an IE year will do a short (9 – 12 week) placement over the summer between years three and four.</w:t>
+      </w:r>
+    </w:p>
+    <w:p>
+      <w:pPr>
+        <w:pStyle w:val="Compact"/>
+        <w:numPr>
+          <w:ilvl w:val="0"/>
+          <w:numId w:val="1023"/>
+        </w:numPr>
+      </w:pPr>
+      <w:r>
+        <w:t xml:space="preserve">The placement is assessed in COMP40901 by a report you submit at the end of September and a seminar you give during Reading Week. This unit is worth 25 credits of the final year.</w:t>
+      </w:r>
+    </w:p>
+    <w:p>
+      <w:pPr>
+        <w:pStyle w:val="FirstParagraph"/>
+      </w:pPr>
+      <w:r>
+        <w:t xml:space="preserve">Speak to the MEng tutor to find out more</w:t>
+      </w:r>
+    </w:p>
+    <w:bookmarkEnd w:id="103"/>
+    <w:bookmarkEnd w:id="104"/>
+    <w:bookmarkStart w:id="115" w:name="tutors"/>
+    <w:p>
+      <w:pPr>
+        <w:pStyle w:val="Heading1"/>
+      </w:pPr>
+      <w:r>
+        <w:rPr>
+          <w:rStyle w:val="SectionNumber"/>
+        </w:rPr>
+        <w:t xml:space="preserve">10</w:t>
+      </w:r>
+      <w:r>
+        <w:tab/>
+      </w:r>
+      <w:r>
+        <w:t xml:space="preserve">Tutor meeting guide</w:t>
+      </w:r>
+    </w:p>
+    <w:p>
+      <w:pPr>
+        <w:pStyle w:val="FirstParagraph"/>
+      </w:pPr>
+      <w:r>
+        <w:t xml:space="preserve">Information for personal tutors (academic staff) interviewing students (and their managers) on placement.</w:t>
+      </w:r>
+    </w:p>
+    <w:bookmarkStart w:id="106" w:name="purpose"/>
+    <w:p>
+      <w:pPr>
+        <w:pStyle w:val="Heading2"/>
+      </w:pPr>
+      <w:r>
+        <w:rPr>
+          <w:rStyle w:val="SectionNumber"/>
+        </w:rPr>
+        <w:t xml:space="preserve">10.1</w:t>
+      </w:r>
+      <w:r>
+        <w:tab/>
+      </w:r>
+      <w:r>
+        <w:t xml:space="preserve">Purpose of the meeting</w:t>
+      </w:r>
+    </w:p>
+    <w:p>
+      <w:pPr>
+        <w:pStyle w:val="FirstParagraph"/>
+      </w:pPr>
+      <w:r>
+        <w:t xml:space="preserve">The purpose of the meeting between you (the tutor), your tutee (the student) and their manager(s) is to:</w:t>
+      </w:r>
+    </w:p>
+    <w:p>
+      <w:pPr>
+        <w:pStyle w:val="Compact"/>
+        <w:numPr>
+          <w:ilvl w:val="0"/>
+          <w:numId w:val="1024"/>
+        </w:numPr>
+      </w:pPr>
+      <w:r>
+        <w:t xml:space="preserve">Find out what they have been doing</w:t>
+      </w:r>
+      <w:r>
+        <w:br/>
+      </w:r>
+    </w:p>
+    <w:p>
+      <w:pPr>
+        <w:pStyle w:val="Compact"/>
+        <w:numPr>
+          <w:ilvl w:val="0"/>
+          <w:numId w:val="1024"/>
+        </w:numPr>
+      </w:pPr>
+      <w:r>
+        <w:t xml:space="preserve">Get students to reflect on what they’ve done well, with their manager</w:t>
+      </w:r>
+    </w:p>
+    <w:p>
+      <w:pPr>
+        <w:pStyle w:val="Compact"/>
+        <w:numPr>
+          <w:ilvl w:val="0"/>
+          <w:numId w:val="1024"/>
+        </w:numPr>
+      </w:pPr>
+      <w:r>
+        <w:t xml:space="preserve">Get students to reflect on what they could do better, with their manager</w:t>
+      </w:r>
+    </w:p>
+    <w:p>
+      <w:pPr>
+        <w:pStyle w:val="Compact"/>
+        <w:numPr>
+          <w:ilvl w:val="0"/>
+          <w:numId w:val="1024"/>
+        </w:numPr>
+      </w:pPr>
+      <w:r>
+        <w:t xml:space="preserve">Record that the meeting has taken place</w:t>
+      </w:r>
+    </w:p>
+    <w:p>
+      <w:pPr>
+        <w:pStyle w:val="Compact"/>
+        <w:numPr>
+          <w:ilvl w:val="0"/>
+          <w:numId w:val="1024"/>
+        </w:numPr>
+      </w:pPr>
+      <w:r>
+        <w:t xml:space="preserve">AOB</w:t>
+      </w:r>
+    </w:p>
+    <w:p>
+      <w:pPr>
+        <w:pStyle w:val="FirstParagraph"/>
+      </w:pPr>
+      <w:r>
+        <w:t xml:space="preserve">Most employers can do these visits remotely via Microsoft Teams, Zoom or similar video conferencing software.</w:t>
+      </w:r>
+    </w:p>
+    <w:p>
+      <w:pPr>
+        <w:pStyle w:val="BodyText"/>
+      </w:pPr>
+      <w:r>
+        <w:t xml:space="preserve">Once you’ve visited your tutees, please fill in the short tutees form at</w:t>
+      </w:r>
+      <w:r>
+        <w:t xml:space="preserve"> </w:t>
+      </w:r>
+      <w:hyperlink r:id="rId105">
+        <w:r>
+          <w:rPr>
+            <w:rStyle w:val="Hyperlink"/>
+          </w:rPr>
+          <w:t xml:space="preserve">bit.ly/placement-visit-form</w:t>
+        </w:r>
+      </w:hyperlink>
+      <w:r>
+        <w:t xml:space="preserve"> </w:t>
+      </w:r>
+      <w:r>
+        <w:t xml:space="preserve">(UoM login required) to capture this information and so that we know which students have been visited. The meetings usually last somewhere between 15 and 30 minutes, we’ve a suggested agenda below.</w:t>
+      </w:r>
+    </w:p>
+    <w:bookmarkEnd w:id="106"/>
+    <w:bookmarkStart w:id="107" w:name="what"/>
+    <w:p>
+      <w:pPr>
+        <w:pStyle w:val="Heading2"/>
+      </w:pPr>
+      <w:r>
+        <w:rPr>
+          <w:rStyle w:val="SectionNumber"/>
+        </w:rPr>
+        <w:t xml:space="preserve">10.2</w:t>
+      </w:r>
+      <w:r>
+        <w:tab/>
+      </w:r>
+      <w:r>
+        <w:t xml:space="preserve">What have you been doing?</w:t>
+      </w:r>
+    </w:p>
+    <w:p>
+      <w:pPr>
+        <w:pStyle w:val="FirstParagraph"/>
+      </w:pPr>
+      <w:r>
+        <w:t xml:space="preserve">Ask the student to describe what they have been doing since they started on placement and how that fits into the wider organisation they are a part of.</w:t>
+      </w:r>
+    </w:p>
+    <w:p>
+      <w:pPr>
+        <w:pStyle w:val="Compact"/>
+        <w:numPr>
+          <w:ilvl w:val="0"/>
+          <w:numId w:val="1025"/>
+        </w:numPr>
+      </w:pPr>
+      <w:r>
+        <w:t xml:space="preserve">Tell me about your employerm</w:t>
+      </w:r>
+    </w:p>
+    <w:p>
+      <w:pPr>
+        <w:pStyle w:val="FirstParagraph"/>
+      </w:pPr>
+      <w:r>
+        <w:t xml:space="preserve">Most employers can do these visits remotely via Microsoft Teams, Zoom or similar video conferencing software.</w:t>
+      </w:r>
+    </w:p>
+    <w:p>
+      <w:pPr>
+        <w:pStyle w:val="Compact"/>
+        <w:numPr>
+          <w:ilvl w:val="0"/>
+          <w:numId w:val="1026"/>
+        </w:numPr>
+      </w:pPr>
+      <w:r>
+        <w:t xml:space="preserve">Tell me about your employer and the products or services they provide?</w:t>
+      </w:r>
+    </w:p>
+    <w:p>
+      <w:pPr>
+        <w:pStyle w:val="Compact"/>
+        <w:numPr>
+          <w:ilvl w:val="0"/>
+          <w:numId w:val="1026"/>
+        </w:numPr>
+      </w:pPr>
+      <w:r>
+        <w:t xml:space="preserve">Which products or services have you been working on?</w:t>
+      </w:r>
+    </w:p>
+    <w:p>
+      <w:pPr>
+        <w:pStyle w:val="Compact"/>
+        <w:numPr>
+          <w:ilvl w:val="0"/>
+          <w:numId w:val="1026"/>
+        </w:numPr>
+      </w:pPr>
+      <w:r>
+        <w:t xml:space="preserve">What methodologies and tools have you been using?</w:t>
+      </w:r>
+    </w:p>
+    <w:p>
+      <w:pPr>
+        <w:pStyle w:val="Compact"/>
+        <w:numPr>
+          <w:ilvl w:val="0"/>
+          <w:numId w:val="1026"/>
+        </w:numPr>
+      </w:pPr>
+      <w:r>
+        <w:t xml:space="preserve">What have you been surprised by since you started work?</w:t>
+      </w:r>
+    </w:p>
+    <w:bookmarkEnd w:id="107"/>
+    <w:bookmarkStart w:id="108" w:name="www"/>
+    <w:p>
+      <w:pPr>
+        <w:pStyle w:val="Heading2"/>
+      </w:pPr>
+      <w:r>
+        <w:rPr>
+          <w:rStyle w:val="SectionNumber"/>
+        </w:rPr>
+        <w:t xml:space="preserve">10.3</w:t>
+      </w:r>
+      <w:r>
+        <w:tab/>
+      </w:r>
+      <w:r>
+        <w:t xml:space="preserve">What Went Well (WWW)?</w:t>
+      </w:r>
+    </w:p>
+    <w:p>
+      <w:pPr>
+        <w:pStyle w:val="FirstParagraph"/>
+      </w:pPr>
+      <w:r>
+        <w:t xml:space="preserve">What is going well? Ask the student first, then their manager. Compare results.</w:t>
+      </w:r>
+    </w:p>
+    <w:p>
+      <w:pPr>
+        <w:pStyle w:val="Compact"/>
+        <w:numPr>
+          <w:ilvl w:val="0"/>
+          <w:numId w:val="1027"/>
+        </w:numPr>
+      </w:pPr>
+      <w:r>
+        <w:t xml:space="preserve">Are there any projects or achievements you are particularly proud of (ask student first, then their manager) compare results</w:t>
+      </w:r>
+    </w:p>
+    <w:p>
+      <w:pPr>
+        <w:pStyle w:val="Compact"/>
+        <w:numPr>
+          <w:ilvl w:val="0"/>
+          <w:numId w:val="1027"/>
+        </w:numPr>
+      </w:pPr>
+      <w:r>
+        <w:t xml:space="preserve">What skills or knowledge have you managed to build so far, include soft &amp; hard skills?</w:t>
+      </w:r>
+    </w:p>
+    <w:bookmarkEnd w:id="108"/>
+    <w:bookmarkStart w:id="109" w:name="ebi"/>
+    <w:p>
+      <w:pPr>
+        <w:pStyle w:val="Heading2"/>
+      </w:pPr>
+      <w:r>
+        <w:rPr>
+          <w:rStyle w:val="SectionNumber"/>
+        </w:rPr>
+        <w:t xml:space="preserve">10.4</w:t>
+      </w:r>
+      <w:r>
+        <w:tab/>
+      </w:r>
+      <w:r>
+        <w:t xml:space="preserve">Even Better If (EBI)?</w:t>
+      </w:r>
+    </w:p>
+    <w:p>
+      <w:pPr>
+        <w:pStyle w:val="FirstParagraph"/>
+      </w:pPr>
+      <w:r>
+        <w:t xml:space="preserve">What do they need to improve</w:t>
+      </w:r>
+    </w:p>
+    <w:p>
+      <w:pPr>
+        <w:pStyle w:val="Compact"/>
+        <w:numPr>
+          <w:ilvl w:val="0"/>
+          <w:numId w:val="1028"/>
+        </w:numPr>
+      </w:pPr>
+      <w:r>
+        <w:t xml:space="preserve">What areas have you identified for improvement in the future (ask student first, then their manager) compare results</w:t>
+      </w:r>
+    </w:p>
+    <w:p>
+      <w:pPr>
+        <w:pStyle w:val="Compact"/>
+        <w:numPr>
+          <w:ilvl w:val="0"/>
+          <w:numId w:val="1028"/>
+        </w:numPr>
+      </w:pPr>
+      <w:r>
+        <w:t xml:space="preserve">How are you planning to develop these skills? Include soft &amp; hard skills</w:t>
+      </w:r>
+    </w:p>
+    <w:p>
+      <w:pPr>
+        <w:pStyle w:val="Compact"/>
+        <w:numPr>
+          <w:ilvl w:val="0"/>
+          <w:numId w:val="1028"/>
+        </w:numPr>
+      </w:pPr>
+      <w:r>
+        <w:t xml:space="preserve">Are there any other things you want to work on before the placement finishes?</w:t>
+      </w:r>
+    </w:p>
+    <w:bookmarkEnd w:id="109"/>
+    <w:bookmarkStart w:id="111" w:name="aob"/>
+    <w:p>
+      <w:pPr>
+        <w:pStyle w:val="Heading2"/>
+      </w:pPr>
+      <w:r>
+        <w:rPr>
+          <w:rStyle w:val="SectionNumber"/>
+        </w:rPr>
+        <w:t xml:space="preserve">10.5</w:t>
+      </w:r>
+      <w:r>
+        <w:tab/>
+      </w:r>
+      <w:r>
+        <w:t xml:space="preserve">Any Other Business (AOB)</w:t>
+      </w:r>
+    </w:p>
+    <w:p>
+      <w:pPr>
+        <w:pStyle w:val="FirstParagraph"/>
+      </w:pPr>
+      <w:r>
+        <w:t xml:space="preserve">This is an opportunity to remind students who don’t read their email that:</w:t>
+      </w:r>
+    </w:p>
+    <w:p>
+      <w:pPr>
+        <w:pStyle w:val="Compact"/>
+        <w:numPr>
+          <w:ilvl w:val="0"/>
+          <w:numId w:val="1029"/>
+        </w:numPr>
+      </w:pPr>
+      <w:r>
+        <w:t xml:space="preserve">They need to choose a 3rd year honours project: This is a good opportunity to check that the student has chosen or proposed a final year project. They’ve already received information about this from Terence Morley, but it might help to remind them.</w:t>
+      </w:r>
+    </w:p>
+    <w:p>
+      <w:pPr>
+        <w:pStyle w:val="Compact"/>
+        <w:numPr>
+          <w:ilvl w:val="0"/>
+          <w:numId w:val="1029"/>
+        </w:numPr>
+      </w:pPr>
+      <w:r>
+        <w:t xml:space="preserve">They need to write a placement report:</w:t>
+      </w:r>
+    </w:p>
+    <w:p>
+      <w:pPr>
+        <w:pStyle w:val="Compact"/>
+        <w:numPr>
+          <w:ilvl w:val="1"/>
+          <w:numId w:val="1030"/>
+        </w:numPr>
+      </w:pPr>
+      <w:r>
+        <w:t xml:space="preserve">For Bachelors students, there’s a short placement report form to fill in by September at</w:t>
+      </w:r>
+      <w:r>
+        <w:t xml:space="preserve"> </w:t>
+      </w:r>
+      <w:hyperlink r:id="rId110">
+        <w:r>
+          <w:rPr>
+            <w:rStyle w:val="Hyperlink"/>
+          </w:rPr>
+          <w:t xml:space="preserve">forms.office.com/e/K1gAuWrnex</w:t>
+        </w:r>
+      </w:hyperlink>
+      <w:r>
+        <w:t xml:space="preserve"> </w:t>
+      </w:r>
+      <w:r>
+        <w:t xml:space="preserve">(UoM login required)</w:t>
+      </w:r>
+    </w:p>
+    <w:p>
+      <w:pPr>
+        <w:pStyle w:val="Compact"/>
+        <w:numPr>
+          <w:ilvl w:val="1"/>
+          <w:numId w:val="1030"/>
+        </w:numPr>
+      </w:pPr>
+      <w:r>
+        <w:t xml:space="preserve">For MEng students, the details for MEng report submission see COMP40901</w:t>
+      </w:r>
+    </w:p>
+    <w:p>
+      <w:pPr>
+        <w:pStyle w:val="Compact"/>
+        <w:numPr>
+          <w:ilvl w:val="0"/>
+          <w:numId w:val="1029"/>
+        </w:numPr>
+      </w:pPr>
+      <w:r>
+        <w:t xml:space="preserve">Ask the employer if they are interested in joining our industry club, careers fairs etc record any contact details (names, email addresses) at</w:t>
+      </w:r>
+      <w:r>
+        <w:t xml:space="preserve"> </w:t>
+      </w:r>
+      <w:hyperlink r:id="rId105">
+        <w:r>
+          <w:rPr>
+            <w:rStyle w:val="Hyperlink"/>
+          </w:rPr>
+          <w:t xml:space="preserve">bit.ly/placement-visit-form</w:t>
+        </w:r>
+      </w:hyperlink>
+    </w:p>
+    <w:bookmarkEnd w:id="111"/>
+    <w:bookmarkStart w:id="114" w:name="schedule"/>
+    <w:p>
+      <w:pPr>
+        <w:pStyle w:val="Heading2"/>
+      </w:pPr>
+      <w:r>
+        <w:rPr>
+          <w:rStyle w:val="SectionNumber"/>
+        </w:rPr>
+        <w:t xml:space="preserve">10.6</w:t>
+      </w:r>
+      <w:r>
+        <w:tab/>
+      </w:r>
+      <w:r>
+        <w:t xml:space="preserve">Scheduling meetings using Outlook</w:t>
+      </w:r>
+    </w:p>
+    <w:p>
+      <w:pPr>
+        <w:pStyle w:val="FirstParagraph"/>
+      </w:pPr>
+      <w:r>
+        <w:t xml:space="preserve">Students typically finish their placements anytime between June and August, so it’s usually best to have the meeting before end of May or early June.</w:t>
+      </w:r>
+    </w:p>
+    <w:p>
+      <w:pPr>
+        <w:pStyle w:val="BodyText"/>
+      </w:pPr>
+      <w:r>
+        <w:t xml:space="preserve">You may find the tools in Outlook useful for scheduling the meeting, there are a few ways of doing this:</w:t>
+      </w:r>
+    </w:p>
+    <w:p>
+      <w:pPr>
+        <w:pStyle w:val="Compact"/>
+        <w:numPr>
+          <w:ilvl w:val="0"/>
+          <w:numId w:val="1031"/>
+        </w:numPr>
+      </w:pPr>
+      <w:hyperlink r:id="rId112">
+        <w:r>
+          <w:rPr>
+            <w:rStyle w:val="Hyperlink"/>
+          </w:rPr>
+          <w:t xml:space="preserve">outlook.office.com/bookwithme</w:t>
+        </w:r>
+      </w:hyperlink>
+    </w:p>
+    <w:p>
+      <w:pPr>
+        <w:pStyle w:val="Compact"/>
+        <w:numPr>
+          <w:ilvl w:val="0"/>
+          <w:numId w:val="1031"/>
+        </w:numPr>
+      </w:pPr>
+      <w:r>
+        <w:t xml:space="preserve">Bookings with me is a service you may need to ask IT services to activate, see</w:t>
+      </w:r>
+      <w:r>
+        <w:t xml:space="preserve"> </w:t>
+      </w:r>
+      <w:hyperlink r:id="rId113">
+        <w:r>
+          <w:rPr>
+            <w:rStyle w:val="Hyperlink"/>
+          </w:rPr>
+          <w:t xml:space="preserve">www.itservices.manchester.ac.uk/ourservices/popular/microsoft365/bookings</w:t>
+        </w:r>
+      </w:hyperlink>
+    </w:p>
+    <w:p>
+      <w:pPr>
+        <w:pStyle w:val="Compact"/>
+        <w:numPr>
+          <w:ilvl w:val="0"/>
+          <w:numId w:val="1031"/>
+        </w:numPr>
+      </w:pPr>
+      <w:r>
+        <w:t xml:space="preserve">an alternative is to use a scheduling poll, works on Windows, Mac and the browser version of outlook.office.com</w:t>
+      </w:r>
+      <w:r>
+        <w:t xml:space="preserve"> </w:t>
+      </w:r>
+      <w:r>
+        <w:t xml:space="preserve">(</w:t>
+      </w:r>
+      <w:hyperlink w:anchor="ref-poll">
+        <w:r>
+          <w:rPr>
+            <w:rStyle w:val="Hyperlink"/>
+          </w:rPr>
+          <w:t xml:space="preserve">Soft 2025</w:t>
+        </w:r>
+      </w:hyperlink>
+      <w:r>
+        <w:t xml:space="preserve">)</w:t>
+      </w:r>
+    </w:p>
+    <w:bookmarkEnd w:id="114"/>
+    <w:bookmarkEnd w:id="115"/>
+    <w:bookmarkStart w:id="161" w:name="contacts"/>
+    <w:p>
+      <w:pPr>
+        <w:pStyle w:val="Heading1"/>
+      </w:pPr>
+      <w:r>
+        <w:rPr>
+          <w:rStyle w:val="SectionNumber"/>
+        </w:rPr>
+        <w:t xml:space="preserve">11</w:t>
+      </w:r>
+      <w:r>
+        <w:tab/>
+      </w:r>
+      <w:r>
         <w:t xml:space="preserve">Key contacts</w:t>
       </w:r>
     </w:p>
@@ -3443,7 +4478,7 @@
         <w:t xml:space="preserve">This page lists contacts that will be useful to you on your placement year</w:t>
       </w:r>
     </w:p>
-    <w:bookmarkStart w:id="98" w:name="main"/>
+    <w:bookmarkStart w:id="118" w:name="main"/>
     <w:p>
       <w:pPr>
         <w:pStyle w:val="Heading2"/>
@@ -3452,7 +4487,7 @@
         <w:rPr>
           <w:rStyle w:val="SectionNumber"/>
         </w:rPr>
-        <w:t xml:space="preserve">9.1</w:t>
+        <w:t xml:space="preserve">11.1</w:t>
       </w:r>
       <w:r>
         <w:tab/>
@@ -3466,7 +4501,7 @@
         <w:pStyle w:val="Compact"/>
         <w:numPr>
           <w:ilvl w:val="0"/>
-          <w:numId w:val="1022"/>
+          <w:numId w:val="1032"/>
         </w:numPr>
       </w:pPr>
       <w:r>
@@ -3484,16 +4519,16 @@
         <w:pStyle w:val="Compact"/>
         <w:numPr>
           <w:ilvl w:val="0"/>
-          <w:numId w:val="1022"/>
-        </w:numPr>
-      </w:pPr>
-      <w:r>
-        <w:t xml:space="preserve">Placement academic team:</w:t>
-      </w:r>
-      <w:r>
-        <w:t xml:space="preserve"> </w:t>
-      </w:r>
-      <w:hyperlink r:id="rId96">
+          <w:numId w:val="1032"/>
+        </w:numPr>
+      </w:pPr>
+      <w:r>
+        <w:t xml:space="preserve">Computer Science placements team:</w:t>
+      </w:r>
+      <w:r>
+        <w:t xml:space="preserve"> </w:t>
+      </w:r>
+      <w:hyperlink r:id="rId116">
         <w:r>
           <w:rPr>
             <w:rStyle w:val="Hyperlink"/>
@@ -3507,16 +4542,16 @@
         <w:pStyle w:val="Compact"/>
         <w:numPr>
           <w:ilvl w:val="0"/>
-          <w:numId w:val="1022"/>
-        </w:numPr>
-      </w:pPr>
-      <w:r>
-        <w:t xml:space="preserve">Placements administration team:</w:t>
-      </w:r>
-      <w:r>
-        <w:t xml:space="preserve"> </w:t>
-      </w:r>
-      <w:hyperlink r:id="rId97">
+          <w:numId w:val="1032"/>
+        </w:numPr>
+      </w:pPr>
+      <w:r>
+        <w:t xml:space="preserve">Engineering placements administration team:</w:t>
+      </w:r>
+      <w:r>
+        <w:t xml:space="preserve"> </w:t>
+      </w:r>
+      <w:hyperlink r:id="rId117">
         <w:r>
           <w:rPr>
             <w:rStyle w:val="Hyperlink"/>
@@ -3525,8 +4560,8 @@
         </w:r>
       </w:hyperlink>
     </w:p>
-    <w:bookmarkEnd w:id="98"/>
-    <w:bookmarkStart w:id="102" w:name="emergency"/>
+    <w:bookmarkEnd w:id="118"/>
+    <w:bookmarkStart w:id="122" w:name="emergency"/>
     <w:p>
       <w:pPr>
         <w:pStyle w:val="Heading2"/>
@@ -3535,7 +4570,7 @@
         <w:rPr>
           <w:rStyle w:val="SectionNumber"/>
         </w:rPr>
-        <w:t xml:space="preserve">9.2</w:t>
+        <w:t xml:space="preserve">11.2</w:t>
       </w:r>
       <w:r>
         <w:tab/>
@@ -3549,12 +4584,12 @@
         <w:pStyle w:val="FirstParagraph"/>
       </w:pPr>
       <w:r>
-        <w:t xml:space="preserve">In an emergency situation if you are a Manchester student working overseas please contact AIG</w:t>
-      </w:r>
-      <w:r>
-        <w:t xml:space="preserve"> </w:t>
-      </w:r>
-      <w:hyperlink r:id="rId99">
+        <w:t xml:space="preserve">In an emergency if you are a Manchester student working overseas please contact AIG</w:t>
+      </w:r>
+      <w:r>
+        <w:t xml:space="preserve"> </w:t>
+      </w:r>
+      <w:hyperlink r:id="rId119">
         <w:r>
           <w:rPr>
             <w:rStyle w:val="Hyperlink"/>
@@ -3571,7 +4606,7 @@
       <w:r>
         <w:t xml:space="preserve"> </w:t>
       </w:r>
-      <w:hyperlink r:id="rId100">
+      <w:hyperlink r:id="rId120">
         <w:r>
           <w:rPr>
             <w:rStyle w:val="Hyperlink"/>
@@ -3590,7 +4625,7 @@
       <w:r>
         <w:t xml:space="preserve"> </w:t>
       </w:r>
-      <w:hyperlink r:id="rId101">
+      <w:hyperlink r:id="rId121">
         <w:r>
           <w:rPr>
             <w:rStyle w:val="Hyperlink"/>
@@ -3617,7 +4652,7 @@
       <w:r>
         <w:t xml:space="preserve"> </w:t>
       </w:r>
-      <w:hyperlink r:id="rId74">
+      <w:hyperlink r:id="rId76">
         <w:r>
           <w:rPr>
             <w:rStyle w:val="Hyperlink"/>
@@ -3629,8 +4664,8 @@
         <w:t xml:space="preserve">.</w:t>
       </w:r>
     </w:p>
-    <w:bookmarkEnd w:id="102"/>
-    <w:bookmarkStart w:id="104" w:name="careers"/>
+    <w:bookmarkEnd w:id="122"/>
+    <w:bookmarkStart w:id="124" w:name="careers"/>
     <w:p>
       <w:pPr>
         <w:pStyle w:val="Heading2"/>
@@ -3639,7 +4674,7 @@
         <w:rPr>
           <w:rStyle w:val="SectionNumber"/>
         </w:rPr>
-        <w:t xml:space="preserve">9.3</w:t>
+        <w:t xml:space="preserve">11.3</w:t>
       </w:r>
       <w:r>
         <w:tab/>
@@ -3658,7 +4693,7 @@
       <w:r>
         <w:t xml:space="preserve"> </w:t>
       </w:r>
-      <w:hyperlink r:id="rId103">
+      <w:hyperlink r:id="rId123">
         <w:r>
           <w:rPr>
             <w:rStyle w:val="Hyperlink"/>
@@ -3667,8 +4702,8 @@
         </w:r>
       </w:hyperlink>
     </w:p>
-    <w:bookmarkEnd w:id="104"/>
-    <w:bookmarkStart w:id="106" w:name="wellbeing"/>
+    <w:bookmarkEnd w:id="124"/>
+    <w:bookmarkStart w:id="126" w:name="wellbeing"/>
     <w:p>
       <w:pPr>
         <w:pStyle w:val="Heading2"/>
@@ -3677,7 +4712,7 @@
         <w:rPr>
           <w:rStyle w:val="SectionNumber"/>
         </w:rPr>
-        <w:t xml:space="preserve">9.4</w:t>
+        <w:t xml:space="preserve">11.4</w:t>
       </w:r>
       <w:r>
         <w:tab/>
@@ -3696,7 +4731,7 @@
       <w:r>
         <w:t xml:space="preserve"> </w:t>
       </w:r>
-      <w:hyperlink r:id="rId105">
+      <w:hyperlink r:id="rId125">
         <w:r>
           <w:rPr>
             <w:rStyle w:val="Hyperlink"/>
@@ -3730,8 +4765,8 @@
         <w:t xml:space="preserve">TODO:</w:t>
       </w:r>
     </w:p>
-    <w:bookmarkEnd w:id="106"/>
-    <w:bookmarkStart w:id="133" w:name="dass"/>
+    <w:bookmarkEnd w:id="126"/>
+    <w:bookmarkStart w:id="160" w:name="dass"/>
     <w:p>
       <w:pPr>
         <w:pStyle w:val="Heading2"/>
@@ -3740,7 +4775,7 @@
         <w:rPr>
           <w:rStyle w:val="SectionNumber"/>
         </w:rPr>
-        <w:t xml:space="preserve">9.5</w:t>
+        <w:t xml:space="preserve">11.5</w:t>
       </w:r>
       <w:r>
         <w:tab/>
@@ -3771,8 +4806,8 @@
         <w:t xml:space="preserve">TODO: finish</w:t>
       </w:r>
     </w:p>
-    <w:bookmarkStart w:id="132" w:name="refs"/>
-    <w:bookmarkStart w:id="107" w:name="ref-keydates"/>
+    <w:bookmarkStart w:id="159" w:name="refs"/>
+    <w:bookmarkStart w:id="127" w:name="ref-keydates"/>
     <w:p>
       <w:pPr>
         <w:pStyle w:val="Bibliography"/>
@@ -3789,7 +4824,7 @@
       <w:r>
         <w:t xml:space="preserve"> </w:t>
       </w:r>
-      <w:hyperlink r:id="rId56">
+      <w:hyperlink r:id="rId57">
         <w:r>
           <w:rPr>
             <w:rStyle w:val="Hyperlink"/>
@@ -3801,8 +4836,8 @@
         <w:t xml:space="preserve">.</w:t>
       </w:r>
     </w:p>
-    <w:bookmarkEnd w:id="107"/>
-    <w:bookmarkStart w:id="109" w:name="ref-mitcircs"/>
+    <w:bookmarkEnd w:id="127"/>
+    <w:bookmarkStart w:id="129" w:name="ref-mitcircs"/>
     <w:p>
       <w:pPr>
         <w:pStyle w:val="Bibliography"/>
@@ -3819,7 +4854,7 @@
       <w:r>
         <w:t xml:space="preserve"> </w:t>
       </w:r>
-      <w:hyperlink r:id="rId108">
+      <w:hyperlink r:id="rId128">
         <w:r>
           <w:rPr>
             <w:rStyle w:val="Hyperlink"/>
@@ -3831,8 +4866,8 @@
         <w:t xml:space="preserve">.</w:t>
       </w:r>
     </w:p>
-    <w:bookmarkEnd w:id="109"/>
-    <w:bookmarkStart w:id="110" w:name="ref-regulations"/>
+    <w:bookmarkEnd w:id="129"/>
+    <w:bookmarkStart w:id="130" w:name="ref-regulations"/>
     <w:p>
       <w:pPr>
         <w:pStyle w:val="Bibliography"/>
@@ -3849,7 +4884,7 @@
       <w:r>
         <w:t xml:space="preserve"> </w:t>
       </w:r>
-      <w:hyperlink r:id="rId75">
+      <w:hyperlink r:id="rId77">
         <w:r>
           <w:rPr>
             <w:rStyle w:val="Hyperlink"/>
@@ -3861,8 +4896,8 @@
         <w:t xml:space="preserve">.</w:t>
       </w:r>
     </w:p>
-    <w:bookmarkEnd w:id="110"/>
-    <w:bookmarkStart w:id="112" w:name="ref-resits"/>
+    <w:bookmarkEnd w:id="130"/>
+    <w:bookmarkStart w:id="132" w:name="ref-resits"/>
     <w:p>
       <w:pPr>
         <w:pStyle w:val="Bibliography"/>
@@ -3879,7 +4914,7 @@
       <w:r>
         <w:t xml:space="preserve"> </w:t>
       </w:r>
-      <w:hyperlink r:id="rId111">
+      <w:hyperlink r:id="rId131">
         <w:r>
           <w:rPr>
             <w:rStyle w:val="Hyperlink"/>
@@ -3891,8 +4926,8 @@
         <w:t xml:space="preserve">.</w:t>
       </w:r>
     </w:p>
-    <w:bookmarkEnd w:id="112"/>
-    <w:bookmarkStart w:id="114" w:name="ref-changing"/>
+    <w:bookmarkEnd w:id="132"/>
+    <w:bookmarkStart w:id="134" w:name="ref-changing"/>
     <w:p>
       <w:pPr>
         <w:pStyle w:val="Bibliography"/>
@@ -3909,7 +4944,7 @@
       <w:r>
         <w:t xml:space="preserve"> </w:t>
       </w:r>
-      <w:hyperlink r:id="rId113">
+      <w:hyperlink r:id="rId133">
         <w:r>
           <w:rPr>
             <w:rStyle w:val="Hyperlink"/>
@@ -3921,13 +4956,43 @@
         <w:t xml:space="preserve">.</w:t>
       </w:r>
     </w:p>
-    <w:bookmarkEnd w:id="114"/>
-    <w:bookmarkStart w:id="116" w:name="ref-ucas"/>
+    <w:bookmarkEnd w:id="134"/>
+    <w:bookmarkStart w:id="135" w:name="ref-studyabroad"/>
     <w:p>
       <w:pPr>
         <w:pStyle w:val="Bibliography"/>
       </w:pPr>
       <w:r>
+        <w:t xml:space="preserve">———. 2025f.</w:t>
+      </w:r>
+      <w:r>
+        <w:t xml:space="preserve"> </w:t>
+      </w:r>
+      <w:r>
+        <w:t xml:space="preserve">“Study Abroad at the University of Manchester.”</w:t>
+      </w:r>
+      <w:r>
+        <w:t xml:space="preserve"> </w:t>
+      </w:r>
+      <w:hyperlink r:id="rId63">
+        <w:r>
+          <w:rPr>
+            <w:rStyle w:val="Hyperlink"/>
+          </w:rPr>
+          <w:t xml:space="preserve">https://www.manchester.ac.uk/study/undergraduate/study-experience/study-abroad/</w:t>
+        </w:r>
+      </w:hyperlink>
+      <w:r>
+        <w:t xml:space="preserve">.</w:t>
+      </w:r>
+    </w:p>
+    <w:bookmarkEnd w:id="135"/>
+    <w:bookmarkStart w:id="137" w:name="ref-ucas"/>
+    <w:p>
+      <w:pPr>
+        <w:pStyle w:val="Bibliography"/>
+      </w:pPr>
+      <w:r>
         <w:t xml:space="preserve">advice, UCAS. 2025.</w:t>
       </w:r>
       <w:r>
@@ -3939,7 +5004,7 @@
       <w:r>
         <w:t xml:space="preserve"> </w:t>
       </w:r>
-      <w:hyperlink r:id="rId115">
+      <w:hyperlink r:id="rId136">
         <w:r>
           <w:rPr>
             <w:rStyle w:val="Hyperlink"/>
@@ -3951,8 +5016,8 @@
         <w:t xml:space="preserve">.</w:t>
       </w:r>
     </w:p>
-    <w:bookmarkEnd w:id="116"/>
-    <w:bookmarkStart w:id="118" w:name="ref-soft"/>
+    <w:bookmarkEnd w:id="137"/>
+    <w:bookmarkStart w:id="139" w:name="ref-soft"/>
     <w:p>
       <w:pPr>
         <w:pStyle w:val="Bibliography"/>
@@ -3969,7 +5034,7 @@
       <w:r>
         <w:t xml:space="preserve"> </w:t>
       </w:r>
-      <w:hyperlink r:id="rId117">
+      <w:hyperlink r:id="rId138">
         <w:r>
           <w:rPr>
             <w:rStyle w:val="Hyperlink"/>
@@ -3981,8 +5046,8 @@
         <w:t xml:space="preserve">.</w:t>
       </w:r>
     </w:p>
-    <w:bookmarkEnd w:id="118"/>
-    <w:bookmarkStart w:id="120" w:name="ref-conway"/>
+    <w:bookmarkEnd w:id="139"/>
+    <w:bookmarkStart w:id="141" w:name="ref-conway"/>
     <w:p>
       <w:pPr>
         <w:pStyle w:val="Bibliography"/>
@@ -3999,7 +5064,7 @@
       <w:r>
         <w:t xml:space="preserve"> </w:t>
       </w:r>
-      <w:hyperlink r:id="rId119">
+      <w:hyperlink r:id="rId140">
         <w:r>
           <w:rPr>
             <w:rStyle w:val="Hyperlink"/>
@@ -4011,13 +5076,73 @@
         <w:t xml:space="preserve">.</w:t>
       </w:r>
     </w:p>
-    <w:bookmarkEnd w:id="120"/>
-    <w:bookmarkStart w:id="121" w:name="ref-debugging"/>
+    <w:bookmarkEnd w:id="141"/>
+    <w:bookmarkStart w:id="143" w:name="ref-cern"/>
     <w:p>
       <w:pPr>
         <w:pStyle w:val="Bibliography"/>
       </w:pPr>
       <w:r>
+        <w:t xml:space="preserve">Engineer, Anne. 2025.</w:t>
+      </w:r>
+      <w:r>
+        <w:t xml:space="preserve"> </w:t>
+      </w:r>
+      <w:r>
+        <w:t xml:space="preserve">“Technical Student Programme Projects at CERN.”</w:t>
+      </w:r>
+      <w:r>
+        <w:t xml:space="preserve"> </w:t>
+      </w:r>
+      <w:hyperlink r:id="rId142">
+        <w:r>
+          <w:rPr>
+            <w:rStyle w:val="Hyperlink"/>
+          </w:rPr>
+          <w:t xml:space="preserve">https://careers.cern/tech-projects</w:t>
+        </w:r>
+      </w:hyperlink>
+      <w:r>
+        <w:t xml:space="preserve">.</w:t>
+      </w:r>
+    </w:p>
+    <w:bookmarkEnd w:id="143"/>
+    <w:bookmarkStart w:id="145" w:name="ref-ratio"/>
+    <w:p>
+      <w:pPr>
+        <w:pStyle w:val="Bibliography"/>
+      </w:pPr>
+      <w:r>
+        <w:t xml:space="preserve">Greer, Georgia. 2024.</w:t>
+      </w:r>
+      <w:r>
+        <w:t xml:space="preserve"> </w:t>
+      </w:r>
+      <w:r>
+        <w:t xml:space="preserve">“What’s the State of Graduate Recruitment in 2024?”</w:t>
+      </w:r>
+      <w:r>
+        <w:t xml:space="preserve"> </w:t>
+      </w:r>
+      <w:hyperlink r:id="rId144">
+        <w:r>
+          <w:rPr>
+            <w:rStyle w:val="Hyperlink"/>
+          </w:rPr>
+          <w:t xml:space="preserve">https://luminate.prospects.ac.uk/whats-the-state-of-graduate-recruitment-in-2024</w:t>
+        </w:r>
+      </w:hyperlink>
+      <w:r>
+        <w:t xml:space="preserve">.</w:t>
+      </w:r>
+    </w:p>
+    <w:bookmarkEnd w:id="145"/>
+    <w:bookmarkStart w:id="146" w:name="ref-debugging"/>
+    <w:p>
+      <w:pPr>
+        <w:pStyle w:val="Bibliography"/>
+      </w:pPr>
+      <w:r>
         <w:t xml:space="preserve">Hull, Duncan. 2025a.</w:t>
       </w:r>
       <w:r>
@@ -4029,7 +5154,7 @@
       <w:r>
         <w:t xml:space="preserve"> </w:t>
       </w:r>
-      <w:hyperlink r:id="rId50">
+      <w:hyperlink r:id="rId51">
         <w:r>
           <w:rPr>
             <w:rStyle w:val="Hyperlink"/>
@@ -4041,8 +5166,8 @@
         <w:t xml:space="preserve">.</w:t>
       </w:r>
     </w:p>
-    <w:bookmarkEnd w:id="121"/>
-    <w:bookmarkStart w:id="122" w:name="ref-finding"/>
+    <w:bookmarkEnd w:id="146"/>
+    <w:bookmarkStart w:id="147" w:name="ref-finding"/>
     <w:p>
       <w:pPr>
         <w:pStyle w:val="Bibliography"/>
@@ -4059,7 +5184,7 @@
       <w:r>
         <w:t xml:space="preserve"> </w:t>
       </w:r>
-      <w:hyperlink r:id="rId51">
+      <w:hyperlink r:id="rId52">
         <w:r>
           <w:rPr>
             <w:rStyle w:val="Hyperlink"/>
@@ -4071,8 +5196,8 @@
         <w:t xml:space="preserve">.</w:t>
       </w:r>
     </w:p>
-    <w:bookmarkEnd w:id="122"/>
-    <w:bookmarkStart w:id="124" w:name="ref-turing"/>
+    <w:bookmarkEnd w:id="147"/>
+    <w:bookmarkStart w:id="149" w:name="ref-turing"/>
     <w:p>
       <w:pPr>
         <w:pStyle w:val="Bibliography"/>
@@ -4089,7 +5214,7 @@
       <w:r>
         <w:t xml:space="preserve"> </w:t>
       </w:r>
-      <w:hyperlink r:id="rId123">
+      <w:hyperlink r:id="rId148">
         <w:r>
           <w:rPr>
             <w:rStyle w:val="Hyperlink"/>
@@ -4101,8 +5226,8 @@
         <w:t xml:space="preserve">.</w:t>
       </w:r>
     </w:p>
-    <w:bookmarkEnd w:id="124"/>
-    <w:bookmarkStart w:id="125" w:name="ref-interjobs"/>
+    <w:bookmarkEnd w:id="149"/>
+    <w:bookmarkStart w:id="150" w:name="ref-interjobs"/>
     <w:p>
       <w:pPr>
         <w:pStyle w:val="Bibliography"/>
@@ -4119,7 +5244,7 @@
       <w:r>
         <w:t xml:space="preserve"> </w:t>
       </w:r>
-      <w:hyperlink r:id="rId68">
+      <w:hyperlink r:id="rId70">
         <w:r>
           <w:rPr>
             <w:rStyle w:val="Hyperlink"/>
@@ -4131,8 +5256,8 @@
         <w:t xml:space="preserve">.</w:t>
       </w:r>
     </w:p>
-    <w:bookmarkEnd w:id="125"/>
-    <w:bookmarkStart w:id="126" w:name="ref-audit"/>
+    <w:bookmarkEnd w:id="150"/>
+    <w:bookmarkStart w:id="151" w:name="ref-audit"/>
     <w:p>
       <w:pPr>
         <w:pStyle w:val="Bibliography"/>
@@ -4149,20 +5274,20 @@
       <w:r>
         <w:t xml:space="preserve"> </w:t>
       </w:r>
-      <w:hyperlink r:id="rId43">
-        <w:r>
-          <w:rPr>
-            <w:rStyle w:val="Hyperlink"/>
-          </w:rPr>
-          <w:t xml:space="preserve">https://www.careers.manchester.ac.uk/findjobs/skills/myskills/</w:t>
+      <w:hyperlink r:id="rId40">
+        <w:r>
+          <w:rPr>
+            <w:rStyle w:val="Hyperlink"/>
+          </w:rPr>
+          <w:t xml:space="preserve">https://www.careers.manchester.ac.uk/options/skills/myskills/</w:t>
         </w:r>
       </w:hyperlink>
       <w:r>
         <w:t xml:space="preserve">.</w:t>
       </w:r>
     </w:p>
-    <w:bookmarkEnd w:id="126"/>
-    <w:bookmarkStart w:id="128" w:name="ref-whatisie"/>
+    <w:bookmarkEnd w:id="151"/>
+    <w:bookmarkStart w:id="153" w:name="ref-whatisie"/>
     <w:p>
       <w:pPr>
         <w:pStyle w:val="Bibliography"/>
@@ -4179,7 +5304,7 @@
       <w:r>
         <w:t xml:space="preserve"> </w:t>
       </w:r>
-      <w:hyperlink r:id="rId127">
+      <w:hyperlink r:id="rId152">
         <w:r>
           <w:rPr>
             <w:rStyle w:val="Hyperlink"/>
@@ -4191,13 +5316,49 @@
         <w:t xml:space="preserve">.</w:t>
       </w:r>
     </w:p>
-    <w:bookmarkEnd w:id="128"/>
-    <w:bookmarkStart w:id="129" w:name="ref-workingduringstudy"/>
+    <w:bookmarkEnd w:id="153"/>
+    <w:bookmarkStart w:id="155" w:name="ref-poll"/>
     <w:p>
       <w:pPr>
         <w:pStyle w:val="Bibliography"/>
       </w:pPr>
       <w:r>
+        <w:t xml:space="preserve">Soft, Michael. 2025.</w:t>
+      </w:r>
+      <w:r>
+        <w:t xml:space="preserve"> </w:t>
+      </w:r>
+      <w:r>
+        <w:t xml:space="preserve">“Create a Scheduling Poll in Outlook for Windows.”</w:t>
+      </w:r>
+      <w:r>
+        <w:t xml:space="preserve"> </w:t>
+      </w:r>
+      <w:hyperlink r:id="rId154">
+        <w:r>
+          <w:rPr>
+            <w:rStyle w:val="Hyperlink"/>
+          </w:rPr>
+          <w:t xml:space="preserve">https://support.microsoft.com/en-us/office/create-a-scheduling-poll-in-outlook-for-windows-34176e59-c87a-4a19-85a4-bb35050ace02</w:t>
+        </w:r>
+        <w:r>
+          <w:rPr>
+            <w:rStyle w:val="Hyperlink"/>
+          </w:rPr>
+          <w:t xml:space="preserve"> </w:t>
+        </w:r>
+      </w:hyperlink>
+      <w:r>
+        <w:t xml:space="preserve">.</w:t>
+      </w:r>
+    </w:p>
+    <w:bookmarkEnd w:id="155"/>
+    <w:bookmarkStart w:id="156" w:name="ref-workingduringstudy"/>
+    <w:p>
+      <w:pPr>
+        <w:pStyle w:val="Bibliography"/>
+      </w:pPr>
+      <w:r>
         <w:t xml:space="preserve">Support, Student. 2025a.</w:t>
       </w:r>
       <w:r>
@@ -4209,7 +5370,7 @@
       <w:r>
         <w:t xml:space="preserve"> </w:t>
       </w:r>
-      <w:hyperlink r:id="rId57">
+      <w:hyperlink r:id="rId58">
         <w:r>
           <w:rPr>
             <w:rStyle w:val="Hyperlink"/>
@@ -4221,8 +5382,8 @@
         <w:t xml:space="preserve">.</w:t>
       </w:r>
     </w:p>
-    <w:bookmarkEnd w:id="129"/>
-    <w:bookmarkStart w:id="130" w:name="ref-fees"/>
+    <w:bookmarkEnd w:id="156"/>
+    <w:bookmarkStart w:id="157" w:name="ref-fees"/>
     <w:p>
       <w:pPr>
         <w:pStyle w:val="Bibliography"/>
@@ -4251,8 +5412,8 @@
         <w:t xml:space="preserve">.</w:t>
       </w:r>
     </w:p>
-    <w:bookmarkEnd w:id="130"/>
-    <w:bookmarkStart w:id="131" w:name="ref-wellbeing"/>
+    <w:bookmarkEnd w:id="157"/>
+    <w:bookmarkStart w:id="158" w:name="ref-wellbeing"/>
     <w:p>
       <w:pPr>
         <w:pStyle w:val="Bibliography"/>
@@ -4269,7 +5430,7 @@
       <w:r>
         <w:t xml:space="preserve"> </w:t>
       </w:r>
-      <w:hyperlink r:id="rId105">
+      <w:hyperlink r:id="rId125">
         <w:r>
           <w:rPr>
             <w:rStyle w:val="Hyperlink"/>
@@ -4281,10 +5442,10 @@
         <w:t xml:space="preserve">.</w:t>
       </w:r>
     </w:p>
-    <w:bookmarkEnd w:id="131"/>
-    <w:bookmarkEnd w:id="132"/>
-    <w:bookmarkEnd w:id="133"/>
-    <w:bookmarkEnd w:id="134"/>
+    <w:bookmarkEnd w:id="158"/>
+    <w:bookmarkEnd w:id="159"/>
+    <w:bookmarkEnd w:id="160"/>
+    <w:bookmarkEnd w:id="161"/>
     <w:sectPr/>
   </w:body>
 </w:document>
@@ -4610,6 +5771,12 @@
     <w:abstractNumId w:val="991"/>
   </w:num>
   <w:num w:numId="1010">
+    <w:abstractNumId w:val="991"/>
+  </w:num>
+  <w:num w:numId="1011">
+    <w:abstractNumId w:val="991"/>
+  </w:num>
+  <w:num w:numId="1012">
     <w:abstractNumId w:val="99411"/>
     <w:lvlOverride w:ilvl="0">
       <w:startOverride w:val="1"/>
@@ -4638,39 +5805,6 @@
     <w:lvlOverride w:ilvl="8">
       <w:startOverride w:val="1"/>
     </w:lvlOverride>
-  </w:num>
-  <w:num w:numId="1011">
-    <w:abstractNumId w:val="99411"/>
-    <w:lvlOverride w:ilvl="0">
-      <w:startOverride w:val="1"/>
-    </w:lvlOverride>
-    <w:lvlOverride w:ilvl="1">
-      <w:startOverride w:val="1"/>
-    </w:lvlOverride>
-    <w:lvlOverride w:ilvl="2">
-      <w:startOverride w:val="1"/>
-    </w:lvlOverride>
-    <w:lvlOverride w:ilvl="3">
-      <w:startOverride w:val="1"/>
-    </w:lvlOverride>
-    <w:lvlOverride w:ilvl="4">
-      <w:startOverride w:val="1"/>
-    </w:lvlOverride>
-    <w:lvlOverride w:ilvl="5">
-      <w:startOverride w:val="1"/>
-    </w:lvlOverride>
-    <w:lvlOverride w:ilvl="6">
-      <w:startOverride w:val="1"/>
-    </w:lvlOverride>
-    <w:lvlOverride w:ilvl="7">
-      <w:startOverride w:val="1"/>
-    </w:lvlOverride>
-    <w:lvlOverride w:ilvl="8">
-      <w:startOverride w:val="1"/>
-    </w:lvlOverride>
-  </w:num>
-  <w:num w:numId="1012">
-    <w:abstractNumId w:val="991"/>
   </w:num>
   <w:num w:numId="1013">
     <w:abstractNumId w:val="99411"/>
@@ -4736,6 +5870,9 @@
     </w:lvlOverride>
   </w:num>
   <w:num w:numId="1016">
+    <w:abstractNumId w:val="991"/>
+  </w:num>
+  <w:num w:numId="1017">
     <w:abstractNumId w:val="99411"/>
     <w:lvlOverride w:ilvl="0">
       <w:startOverride w:val="1"/>
@@ -4765,13 +5902,7 @@
       <w:startOverride w:val="1"/>
     </w:lvlOverride>
   </w:num>
-  <w:num w:numId="1017">
-    <w:abstractNumId w:val="991"/>
-  </w:num>
   <w:num w:numId="1018">
-    <w:abstractNumId w:val="991"/>
-  </w:num>
-  <w:num w:numId="1019">
     <w:abstractNumId w:val="99411"/>
     <w:lvlOverride w:ilvl="0">
       <w:startOverride w:val="1"/>
@@ -4800,6 +5931,9 @@
     <w:lvlOverride w:ilvl="8">
       <w:startOverride w:val="1"/>
     </w:lvlOverride>
+  </w:num>
+  <w:num w:numId="1019">
+    <w:abstractNumId w:val="991"/>
   </w:num>
   <w:num w:numId="1020">
     <w:abstractNumId w:val="991"/>
@@ -4835,6 +5969,63 @@
     </w:lvlOverride>
   </w:num>
   <w:num w:numId="1022">
+    <w:abstractNumId w:val="991"/>
+  </w:num>
+  <w:num w:numId="1023">
+    <w:abstractNumId w:val="991"/>
+  </w:num>
+  <w:num w:numId="1024">
+    <w:abstractNumId w:val="99411"/>
+    <w:lvlOverride w:ilvl="0">
+      <w:startOverride w:val="1"/>
+    </w:lvlOverride>
+    <w:lvlOverride w:ilvl="1">
+      <w:startOverride w:val="1"/>
+    </w:lvlOverride>
+    <w:lvlOverride w:ilvl="2">
+      <w:startOverride w:val="1"/>
+    </w:lvlOverride>
+    <w:lvlOverride w:ilvl="3">
+      <w:startOverride w:val="1"/>
+    </w:lvlOverride>
+    <w:lvlOverride w:ilvl="4">
+      <w:startOverride w:val="1"/>
+    </w:lvlOverride>
+    <w:lvlOverride w:ilvl="5">
+      <w:startOverride w:val="1"/>
+    </w:lvlOverride>
+    <w:lvlOverride w:ilvl="6">
+      <w:startOverride w:val="1"/>
+    </w:lvlOverride>
+    <w:lvlOverride w:ilvl="7">
+      <w:startOverride w:val="1"/>
+    </w:lvlOverride>
+    <w:lvlOverride w:ilvl="8">
+      <w:startOverride w:val="1"/>
+    </w:lvlOverride>
+  </w:num>
+  <w:num w:numId="1025">
+    <w:abstractNumId w:val="991"/>
+  </w:num>
+  <w:num w:numId="1026">
+    <w:abstractNumId w:val="991"/>
+  </w:num>
+  <w:num w:numId="1027">
+    <w:abstractNumId w:val="991"/>
+  </w:num>
+  <w:num w:numId="1028">
+    <w:abstractNumId w:val="991"/>
+  </w:num>
+  <w:num w:numId="1029">
+    <w:abstractNumId w:val="991"/>
+  </w:num>
+  <w:num w:numId="1030">
+    <w:abstractNumId w:val="991"/>
+  </w:num>
+  <w:num w:numId="1031">
+    <w:abstractNumId w:val="991"/>
+  </w:num>
+  <w:num w:numId="1032">
     <w:abstractNumId w:val="991"/>
   </w:num>
 </w:numbering>

</xml_diff>

<commit_message>
fiix broken links to pdf and word
</commit_message>
<xml_diff>
--- a/_book/placement-handbook.docx
+++ b/_book/placement-handbook.docx
@@ -984,7 +984,7 @@
           <w:rPr>
             <w:rStyle w:val="Hyperlink"/>
           </w:rPr>
-          <w:t xml:space="preserve">placement-guide.docx</w:t>
+          <w:t xml:space="preserve">placement-handbook.docx</w:t>
         </w:r>
       </w:hyperlink>
       <w:r>
@@ -1086,7 +1086,7 @@
           <w:rPr>
             <w:rStyle w:val="Hyperlink"/>
           </w:rPr>
-          <w:t xml:space="preserve">placement-guide.pdf</w:t>
+          <w:t xml:space="preserve">placement-handbook.pdf</w:t>
         </w:r>
       </w:hyperlink>
     </w:p>
@@ -1109,7 +1109,7 @@
           <w:rPr>
             <w:rStyle w:val="Hyperlink"/>
           </w:rPr>
-          <w:t xml:space="preserve">placement-guide.docx</w:t>
+          <w:t xml:space="preserve">placement-handbook.docx</w:t>
         </w:r>
       </w:hyperlink>
     </w:p>

</xml_diff>